<commit_message>
update(docs): update document for setup docker
</commit_message>
<xml_diff>
--- a/document/Hướng dẫn setup Docker.docx
+++ b/document/Hướng dẫn setup Docker.docx
@@ -5,88 +5,231 @@
     <w:p>
       <w:pPr>
         <w:rPr>
+          <w:rFonts w:ascii="Times New Roman" w:hAnsi="Times New Roman" w:cs="Times New Roman"/>
           <w:b/>
           <w:bCs/>
-        </w:rPr>
-      </w:pPr>
-      <w:r>
-        <w:t xml:space="preserve">Hướng dẫn chạy Docker cho dự án </w:t>
-      </w:r>
-      <w:r>
-        <w:rPr>
+          <w:sz w:val="28"/>
+          <w:szCs w:val="28"/>
+        </w:rPr>
+      </w:pPr>
+      <w:r>
+        <w:rPr>
+          <w:rFonts w:ascii="Times New Roman" w:hAnsi="Times New Roman" w:cs="Times New Roman"/>
           <w:b/>
           <w:bCs/>
-        </w:rPr>
-        <w:t>go_phone</w:t>
-      </w:r>
-    </w:p>
-    <w:p>
-      <w:pPr>
-        <w:rPr>
+          <w:sz w:val="28"/>
+          <w:szCs w:val="28"/>
+        </w:rPr>
+        <w:t>Tài liệu h</w:t>
+      </w:r>
+      <w:r>
+        <w:rPr>
+          <w:rFonts w:ascii="Times New Roman" w:hAnsi="Times New Roman" w:cs="Times New Roman"/>
           <w:b/>
           <w:bCs/>
-        </w:rPr>
-      </w:pPr>
-    </w:p>
-    <w:p>
-      <w:pPr>
-        <w:rPr>
+          <w:sz w:val="28"/>
+          <w:szCs w:val="28"/>
+        </w:rPr>
+        <w:t>ướng dẫn chạy Docker cho dự án Go-Phone</w:t>
+      </w:r>
+    </w:p>
+    <w:p>
+      <w:pPr>
+        <w:rPr>
+          <w:rFonts w:ascii="Times New Roman" w:hAnsi="Times New Roman" w:cs="Times New Roman"/>
           <w:b/>
           <w:bCs/>
-        </w:rPr>
-      </w:pPr>
-      <w:r>
-        <w:rPr>
+          <w:sz w:val="28"/>
+          <w:szCs w:val="28"/>
+        </w:rPr>
+      </w:pPr>
+      <w:r>
+        <w:rPr>
+          <w:rFonts w:ascii="Times New Roman" w:hAnsi="Times New Roman" w:cs="Times New Roman"/>
           <w:b/>
           <w:bCs/>
-        </w:rPr>
-        <w:t>1) Yêu cầu trước khi chạy</w:t>
+          <w:sz w:val="28"/>
+          <w:szCs w:val="28"/>
+        </w:rPr>
+        <w:t>1. Setup môi trường</w:t>
+      </w:r>
+    </w:p>
+    <w:p>
+      <w:pPr>
+        <w:rPr>
+          <w:rFonts w:ascii="Times New Roman" w:hAnsi="Times New Roman" w:cs="Times New Roman"/>
+          <w:b/>
+          <w:bCs/>
+          <w:sz w:val="28"/>
+          <w:szCs w:val="28"/>
+        </w:rPr>
+      </w:pPr>
+      <w:r>
+        <w:rPr>
+          <w:rFonts w:ascii="Times New Roman" w:hAnsi="Times New Roman" w:cs="Times New Roman"/>
+          <w:b/>
+          <w:bCs/>
+          <w:sz w:val="28"/>
+          <w:szCs w:val="28"/>
+        </w:rPr>
+        <w:t>1.1 Cài đặt yêu cầu</w:t>
+      </w:r>
+      <w:r>
+        <w:rPr>
+          <w:rFonts w:ascii="Times New Roman" w:hAnsi="Times New Roman" w:cs="Times New Roman"/>
+          <w:b/>
+          <w:bCs/>
+          <w:sz w:val="28"/>
+          <w:szCs w:val="28"/>
+        </w:rPr>
+        <w:t xml:space="preserve"> (Nếu đã có Docker và Maven có thể bỏ qua)</w:t>
+      </w:r>
+    </w:p>
+    <w:p>
+      <w:pPr>
+        <w:rPr>
+          <w:rFonts w:ascii="Times New Roman" w:hAnsi="Times New Roman" w:cs="Times New Roman"/>
+          <w:sz w:val="28"/>
+          <w:szCs w:val="28"/>
+        </w:rPr>
+      </w:pPr>
+      <w:r>
+        <w:rPr>
+          <w:rFonts w:ascii="Times New Roman" w:hAnsi="Times New Roman" w:cs="Times New Roman"/>
+          <w:sz w:val="28"/>
+          <w:szCs w:val="28"/>
+        </w:rPr>
+        <w:t xml:space="preserve">Trước khi bắt đầu, cần cài đặt </w:t>
+      </w:r>
+      <w:r>
+        <w:rPr>
+          <w:rFonts w:ascii="Times New Roman" w:hAnsi="Times New Roman" w:cs="Times New Roman"/>
+          <w:sz w:val="28"/>
+          <w:szCs w:val="28"/>
+        </w:rPr>
+        <w:t xml:space="preserve">Docker và Maven </w:t>
+      </w:r>
+      <w:r>
+        <w:rPr>
+          <w:rFonts w:ascii="Times New Roman" w:hAnsi="Times New Roman" w:cs="Times New Roman"/>
+          <w:sz w:val="28"/>
+          <w:szCs w:val="28"/>
+        </w:rPr>
+        <w:t>trên máy:</w:t>
       </w:r>
     </w:p>
     <w:p>
       <w:pPr>
         <w:numPr>
           <w:ilvl w:val="0"/>
-          <w:numId w:val="1"/>
+          <w:numId w:val="3"/>
         </w:numPr>
-      </w:pPr>
-      <w:r>
-        <w:t xml:space="preserve">Đã cài </w:t>
-      </w:r>
-      <w:r>
-        <w:rPr>
-          <w:b/>
-          <w:bCs/>
-        </w:rPr>
-        <w:t>Docker Desktop</w:t>
-      </w:r>
-      <w:r>
-        <w:t xml:space="preserve"> (hoặc Docker Engine + Compose v2).</w:t>
-      </w:r>
-    </w:p>
-    <w:p>
-      <w:pPr>
-        <w:numPr>
-          <w:ilvl w:val="0"/>
-          <w:numId w:val="1"/>
-        </w:numPr>
-      </w:pPr>
-      <w:r>
-        <w:t>Mở terminal tại thư mục dự án (nơi có file docker/docker-compose.yml).</w:t>
-      </w:r>
-    </w:p>
-    <w:p>
-      <w:r>
-        <w:t>2) Cấu trúc thư mục tối thiểu</w:t>
-      </w:r>
-    </w:p>
-    <w:p>
-      <w:r>
+        <w:rPr>
+          <w:rFonts w:ascii="Times New Roman" w:hAnsi="Times New Roman" w:cs="Times New Roman"/>
+          <w:sz w:val="28"/>
+          <w:szCs w:val="28"/>
+        </w:rPr>
+      </w:pPr>
+      <w:r>
+        <w:rPr>
+          <w:rFonts w:ascii="Times New Roman" w:hAnsi="Times New Roman" w:cs="Times New Roman"/>
+          <w:sz w:val="28"/>
+          <w:szCs w:val="28"/>
+        </w:rPr>
+        <w:t xml:space="preserve">Tải </w:t>
+      </w:r>
+      <w:hyperlink r:id="rId6" w:history="1">
+        <w:r>
+          <w:rPr>
+            <w:rStyle w:val="Hyperlink"/>
+            <w:rFonts w:ascii="Times New Roman" w:hAnsi="Times New Roman" w:cs="Times New Roman"/>
+            <w:sz w:val="28"/>
+            <w:szCs w:val="28"/>
+          </w:rPr>
+          <w:t>Docker Desktop</w:t>
+        </w:r>
+      </w:hyperlink>
+      <w:r>
+        <w:rPr>
+          <w:rFonts w:ascii="Times New Roman" w:hAnsi="Times New Roman" w:cs="Times New Roman"/>
+          <w:sz w:val="28"/>
+          <w:szCs w:val="28"/>
+        </w:rPr>
+        <w:t xml:space="preserve"> </w:t>
+      </w:r>
+      <w:r>
+        <w:rPr>
+          <w:rFonts w:ascii="Times New Roman" w:hAnsi="Times New Roman" w:cs="Times New Roman"/>
+          <w:sz w:val="28"/>
+          <w:szCs w:val="28"/>
+        </w:rPr>
+        <w:t>từ trang chủ</w:t>
+      </w:r>
+      <w:r>
+        <w:rPr>
+          <w:rFonts w:ascii="Times New Roman" w:hAnsi="Times New Roman" w:cs="Times New Roman"/>
+          <w:sz w:val="28"/>
+          <w:szCs w:val="28"/>
+        </w:rPr>
+        <w:t xml:space="preserve"> (khuyến nghị sử dụng AMD64)</w:t>
+      </w:r>
+      <w:r>
+        <w:rPr>
+          <w:rFonts w:ascii="Times New Roman" w:hAnsi="Times New Roman" w:cs="Times New Roman"/>
+          <w:sz w:val="28"/>
+          <w:szCs w:val="28"/>
+        </w:rPr>
+        <w:t>. Lệnh để kiểm tra Docker trên terminal:</w:t>
+      </w:r>
+    </w:p>
+    <w:p>
+      <w:pPr>
+        <w:ind w:left="720"/>
+        <w:rPr>
+          <w:rFonts w:ascii="Times New Roman" w:hAnsi="Times New Roman" w:cs="Times New Roman"/>
+          <w:sz w:val="28"/>
+          <w:szCs w:val="28"/>
+        </w:rPr>
+      </w:pPr>
+      <w:r>
+        <w:rPr>
+          <w:rFonts w:ascii="Times New Roman" w:hAnsi="Times New Roman" w:cs="Times New Roman"/>
+          <w:sz w:val="28"/>
+          <w:szCs w:val="28"/>
+          <w:highlight w:val="yellow"/>
+        </w:rPr>
+        <w:t xml:space="preserve">$: </w:t>
+      </w:r>
+      <w:r>
+        <w:rPr>
+          <w:rFonts w:ascii="Times New Roman" w:hAnsi="Times New Roman" w:cs="Times New Roman"/>
+          <w:sz w:val="28"/>
+          <w:szCs w:val="28"/>
+          <w:highlight w:val="yellow"/>
+        </w:rPr>
+        <w:t>docker version</w:t>
+      </w:r>
+    </w:p>
+    <w:p>
+      <w:pPr>
+        <w:ind w:left="720"/>
+        <w:rPr>
+          <w:rFonts w:ascii="Times New Roman" w:hAnsi="Times New Roman" w:cs="Times New Roman"/>
+          <w:sz w:val="28"/>
+          <w:szCs w:val="28"/>
+        </w:rPr>
+      </w:pPr>
+      <w:r>
+        <w:rPr>
+          <w:rFonts w:ascii="Times New Roman" w:hAnsi="Times New Roman" w:cs="Times New Roman"/>
+          <w:sz w:val="28"/>
+          <w:szCs w:val="28"/>
+        </w:rPr>
         <w:drawing>
-          <wp:inline distT="0" distB="0" distL="0" distR="0" wp14:anchorId="35C3F625" wp14:editId="189D7A13">
-            <wp:extent cx="3277057" cy="1200318"/>
-            <wp:effectExtent l="0" t="0" r="0" b="0"/>
-            <wp:docPr id="576133843" name="Picture 1" descr="A screenshot of a computer&#10;&#10;AI-generated content may be incorrect."/>
+          <wp:inline distT="0" distB="0" distL="0" distR="0" wp14:anchorId="7F26944A" wp14:editId="0B3FF9B2">
+            <wp:extent cx="5731510" cy="2654935"/>
+            <wp:effectExtent l="0" t="0" r="2540" b="0"/>
+            <wp:docPr id="2010959859" name="Picture 1" descr="A screenshot of a computer&#10;&#10;AI-generated content may be incorrect."/>
             <wp:cNvGraphicFramePr>
               <a:graphicFrameLocks xmlns:a="http://schemas.openxmlformats.org/drawingml/2006/main" noChangeAspect="1"/>
             </wp:cNvGraphicFramePr>
@@ -94,11 +237,11 @@
               <a:graphicData uri="http://schemas.openxmlformats.org/drawingml/2006/picture">
                 <pic:pic xmlns:pic="http://schemas.openxmlformats.org/drawingml/2006/picture">
                   <pic:nvPicPr>
-                    <pic:cNvPr id="576133843" name="Picture 1" descr="A screenshot of a computer&#10;&#10;AI-generated content may be incorrect."/>
+                    <pic:cNvPr id="2010959859" name="Picture 1" descr="A screenshot of a computer&#10;&#10;AI-generated content may be incorrect."/>
                     <pic:cNvPicPr/>
                   </pic:nvPicPr>
                   <pic:blipFill>
-                    <a:blip r:embed="rId5"/>
+                    <a:blip r:embed="rId7"/>
                     <a:stretch>
                       <a:fillRect/>
                     </a:stretch>
@@ -106,7 +249,7 @@
                   <pic:spPr>
                     <a:xfrm>
                       <a:off x="0" y="0"/>
-                      <a:ext cx="3277057" cy="1200318"/>
+                      <a:ext cx="5731510" cy="2654935"/>
                     </a:xfrm>
                     <a:prstGeom prst="rect">
                       <a:avLst/>
@@ -120,149 +263,1144 @@
       </w:r>
     </w:p>
     <w:p>
-      <w:r>
-        <w:t>mysql-data/ và redis-data/ sẽ được Docker tự tạo trong lần chạy đầu.</w:t>
-      </w:r>
-    </w:p>
-    <w:p/>
-    <w:p>
-      <w:pPr>
-        <w:rPr>
+      <w:pPr>
+        <w:numPr>
+          <w:ilvl w:val="0"/>
+          <w:numId w:val="3"/>
+        </w:numPr>
+        <w:rPr>
+          <w:rFonts w:ascii="Times New Roman" w:hAnsi="Times New Roman" w:cs="Times New Roman"/>
+          <w:sz w:val="28"/>
+          <w:szCs w:val="28"/>
+        </w:rPr>
+      </w:pPr>
+      <w:r>
+        <w:rPr>
+          <w:rFonts w:ascii="Times New Roman" w:hAnsi="Times New Roman" w:cs="Times New Roman"/>
+          <w:sz w:val="28"/>
+          <w:szCs w:val="28"/>
+        </w:rPr>
+        <w:t xml:space="preserve">Tải </w:t>
+      </w:r>
+      <w:hyperlink r:id="rId8" w:history="1">
+        <w:r>
+          <w:rPr>
+            <w:rStyle w:val="Hyperlink"/>
+            <w:rFonts w:ascii="Times New Roman" w:hAnsi="Times New Roman" w:cs="Times New Roman"/>
+            <w:sz w:val="28"/>
+            <w:szCs w:val="28"/>
+          </w:rPr>
+          <w:t xml:space="preserve">Apache </w:t>
+        </w:r>
+        <w:hyperlink r:id="rId9" w:history="1">
+          <w:r>
+            <w:rPr>
+              <w:rStyle w:val="Hyperlink"/>
+              <w:rFonts w:ascii="Times New Roman" w:hAnsi="Times New Roman" w:cs="Times New Roman"/>
+              <w:sz w:val="28"/>
+              <w:szCs w:val="28"/>
+            </w:rPr>
+            <w:t>Maven</w:t>
+          </w:r>
+        </w:hyperlink>
+      </w:hyperlink>
+      <w:r>
+        <w:rPr>
+          <w:rFonts w:ascii="Times New Roman" w:hAnsi="Times New Roman" w:cs="Times New Roman"/>
+          <w:sz w:val="28"/>
+          <w:szCs w:val="28"/>
+        </w:rPr>
+        <w:t xml:space="preserve"> </w:t>
+      </w:r>
+      <w:r>
+        <w:rPr>
+          <w:rFonts w:ascii="Times New Roman" w:hAnsi="Times New Roman" w:cs="Times New Roman"/>
+          <w:sz w:val="28"/>
+          <w:szCs w:val="28"/>
+        </w:rPr>
+        <w:t>từ trang chủ</w:t>
+      </w:r>
+      <w:r>
+        <w:rPr>
+          <w:rFonts w:ascii="Times New Roman" w:hAnsi="Times New Roman" w:cs="Times New Roman"/>
+          <w:sz w:val="28"/>
+          <w:szCs w:val="28"/>
+        </w:rPr>
+        <w:t xml:space="preserve">. Lệnh để kiểm tra </w:t>
+      </w:r>
+      <w:r>
+        <w:rPr>
+          <w:rFonts w:ascii="Times New Roman" w:hAnsi="Times New Roman" w:cs="Times New Roman"/>
+          <w:sz w:val="28"/>
+          <w:szCs w:val="28"/>
+        </w:rPr>
+        <w:t>Maven</w:t>
+      </w:r>
+      <w:r>
+        <w:rPr>
+          <w:rFonts w:ascii="Times New Roman" w:hAnsi="Times New Roman" w:cs="Times New Roman"/>
+          <w:sz w:val="28"/>
+          <w:szCs w:val="28"/>
+        </w:rPr>
+        <w:t xml:space="preserve"> trên terminal:</w:t>
+      </w:r>
+    </w:p>
+    <w:p>
+      <w:pPr>
+        <w:ind w:left="720"/>
+        <w:rPr>
+          <w:rFonts w:ascii="Times New Roman" w:hAnsi="Times New Roman" w:cs="Times New Roman"/>
+          <w:sz w:val="28"/>
+          <w:szCs w:val="28"/>
+        </w:rPr>
+      </w:pPr>
+      <w:r>
+        <w:rPr>
+          <w:rFonts w:ascii="Times New Roman" w:hAnsi="Times New Roman" w:cs="Times New Roman"/>
+          <w:sz w:val="28"/>
+          <w:szCs w:val="28"/>
+          <w:highlight w:val="yellow"/>
+        </w:rPr>
+        <w:t>$: mvn -v</w:t>
+      </w:r>
+    </w:p>
+    <w:p>
+      <w:pPr>
+        <w:ind w:left="720"/>
+        <w:rPr>
+          <w:rFonts w:ascii="Times New Roman" w:hAnsi="Times New Roman" w:cs="Times New Roman"/>
+          <w:sz w:val="28"/>
+          <w:szCs w:val="28"/>
+        </w:rPr>
+      </w:pPr>
+      <w:r>
+        <w:rPr>
+          <w:rFonts w:ascii="Times New Roman" w:hAnsi="Times New Roman" w:cs="Times New Roman"/>
+          <w:sz w:val="28"/>
+          <w:szCs w:val="28"/>
+        </w:rPr>
+        <w:drawing>
+          <wp:inline distT="0" distB="0" distL="0" distR="0" wp14:anchorId="4216F08D" wp14:editId="716D026F">
+            <wp:extent cx="5731510" cy="994410"/>
+            <wp:effectExtent l="0" t="0" r="2540" b="0"/>
+            <wp:docPr id="409738633" name="Picture 1" descr="A screen shot of a computer&#10;&#10;AI-generated content may be incorrect."/>
+            <wp:cNvGraphicFramePr>
+              <a:graphicFrameLocks xmlns:a="http://schemas.openxmlformats.org/drawingml/2006/main" noChangeAspect="1"/>
+            </wp:cNvGraphicFramePr>
+            <a:graphic xmlns:a="http://schemas.openxmlformats.org/drawingml/2006/main">
+              <a:graphicData uri="http://schemas.openxmlformats.org/drawingml/2006/picture">
+                <pic:pic xmlns:pic="http://schemas.openxmlformats.org/drawingml/2006/picture">
+                  <pic:nvPicPr>
+                    <pic:cNvPr id="409738633" name="Picture 1" descr="A screen shot of a computer&#10;&#10;AI-generated content may be incorrect."/>
+                    <pic:cNvPicPr/>
+                  </pic:nvPicPr>
+                  <pic:blipFill>
+                    <a:blip r:embed="rId10"/>
+                    <a:stretch>
+                      <a:fillRect/>
+                    </a:stretch>
+                  </pic:blipFill>
+                  <pic:spPr>
+                    <a:xfrm>
+                      <a:off x="0" y="0"/>
+                      <a:ext cx="5731510" cy="994410"/>
+                    </a:xfrm>
+                    <a:prstGeom prst="rect">
+                      <a:avLst/>
+                    </a:prstGeom>
+                  </pic:spPr>
+                </pic:pic>
+              </a:graphicData>
+            </a:graphic>
+          </wp:inline>
+        </w:drawing>
+      </w:r>
+    </w:p>
+    <w:p>
+      <w:pPr>
+        <w:rPr>
+          <w:rFonts w:ascii="Times New Roman" w:hAnsi="Times New Roman" w:cs="Times New Roman"/>
           <w:b/>
           <w:bCs/>
-        </w:rPr>
-      </w:pPr>
-      <w:r>
-        <w:rPr>
+          <w:sz w:val="28"/>
+          <w:szCs w:val="28"/>
+        </w:rPr>
+      </w:pPr>
+    </w:p>
+    <w:p>
+      <w:pPr>
+        <w:rPr>
+          <w:rFonts w:ascii="Times New Roman" w:hAnsi="Times New Roman" w:cs="Times New Roman"/>
           <w:b/>
           <w:bCs/>
-        </w:rPr>
-        <w:t>3) Thông số dịch vụ (mặc định)</w:t>
+          <w:sz w:val="28"/>
+          <w:szCs w:val="28"/>
+        </w:rPr>
+      </w:pPr>
+      <w:r>
+        <w:rPr>
+          <w:rFonts w:ascii="Times New Roman" w:hAnsi="Times New Roman" w:cs="Times New Roman"/>
+          <w:b/>
+          <w:bCs/>
+          <w:sz w:val="28"/>
+          <w:szCs w:val="28"/>
+        </w:rPr>
+        <w:t xml:space="preserve">1.2 Build </w:t>
+      </w:r>
+    </w:p>
+    <w:p>
+      <w:pPr>
+        <w:rPr>
+          <w:rFonts w:ascii="Times New Roman" w:hAnsi="Times New Roman" w:cs="Times New Roman"/>
+          <w:sz w:val="28"/>
+          <w:szCs w:val="28"/>
+        </w:rPr>
+      </w:pPr>
+      <w:r>
+        <w:rPr>
+          <w:rFonts w:ascii="Times New Roman" w:hAnsi="Times New Roman" w:cs="Times New Roman"/>
+          <w:sz w:val="28"/>
+          <w:szCs w:val="28"/>
+        </w:rPr>
+        <w:t xml:space="preserve">Trong thư mục </w:t>
+      </w:r>
+      <w:r>
+        <w:rPr>
+          <w:rFonts w:ascii="Times New Roman" w:hAnsi="Times New Roman" w:cs="Times New Roman"/>
+          <w:sz w:val="28"/>
+          <w:szCs w:val="28"/>
+        </w:rPr>
+        <w:t xml:space="preserve">gốc </w:t>
+      </w:r>
+      <w:r>
+        <w:rPr>
+          <w:rFonts w:ascii="Times New Roman" w:hAnsi="Times New Roman" w:cs="Times New Roman"/>
+          <w:sz w:val="28"/>
+          <w:szCs w:val="28"/>
+        </w:rPr>
+        <w:t>của dự án, chạy lệnh:</w:t>
+      </w:r>
+    </w:p>
+    <w:p>
+      <w:pPr>
+        <w:rPr>
+          <w:rFonts w:ascii="Times New Roman" w:hAnsi="Times New Roman" w:cs="Times New Roman"/>
+          <w:sz w:val="28"/>
+          <w:szCs w:val="28"/>
+        </w:rPr>
+      </w:pPr>
+      <w:r>
+        <w:rPr>
+          <w:rFonts w:ascii="Times New Roman" w:hAnsi="Times New Roman" w:cs="Times New Roman"/>
+          <w:sz w:val="28"/>
+          <w:szCs w:val="28"/>
+          <w:highlight w:val="yellow"/>
+        </w:rPr>
+        <w:t xml:space="preserve">$: </w:t>
+      </w:r>
+      <w:r>
+        <w:rPr>
+          <w:rFonts w:ascii="Times New Roman" w:hAnsi="Times New Roman" w:cs="Times New Roman"/>
+          <w:sz w:val="28"/>
+          <w:szCs w:val="28"/>
+          <w:highlight w:val="yellow"/>
+        </w:rPr>
+        <w:t>mvn clean package -DskipTests</w:t>
+      </w:r>
+    </w:p>
+    <w:p>
+      <w:pPr>
+        <w:rPr>
+          <w:rFonts w:ascii="Times New Roman" w:hAnsi="Times New Roman" w:cs="Times New Roman"/>
+          <w:sz w:val="28"/>
+          <w:szCs w:val="28"/>
+        </w:rPr>
+      </w:pPr>
+    </w:p>
+    <w:p>
+      <w:pPr>
+        <w:rPr>
+          <w:rFonts w:ascii="Times New Roman" w:hAnsi="Times New Roman" w:cs="Times New Roman"/>
+          <w:sz w:val="28"/>
+          <w:szCs w:val="28"/>
+        </w:rPr>
+      </w:pPr>
+    </w:p>
+    <w:p>
+      <w:pPr>
+        <w:rPr>
+          <w:rFonts w:ascii="Times New Roman" w:hAnsi="Times New Roman" w:cs="Times New Roman"/>
+          <w:sz w:val="28"/>
+          <w:szCs w:val="28"/>
+        </w:rPr>
+      </w:pPr>
+    </w:p>
+    <w:p>
+      <w:pPr>
+        <w:rPr>
+          <w:rFonts w:ascii="Times New Roman" w:hAnsi="Times New Roman" w:cs="Times New Roman"/>
+          <w:b/>
+          <w:bCs/>
+          <w:sz w:val="28"/>
+          <w:szCs w:val="28"/>
+        </w:rPr>
+      </w:pPr>
+      <w:r>
+        <w:rPr>
+          <w:rFonts w:ascii="Times New Roman" w:hAnsi="Times New Roman" w:cs="Times New Roman"/>
+          <w:b/>
+          <w:bCs/>
+          <w:sz w:val="28"/>
+          <w:szCs w:val="28"/>
+        </w:rPr>
+        <w:lastRenderedPageBreak/>
+        <w:t>1.3 Build Docker image</w:t>
+      </w:r>
+    </w:p>
+    <w:p>
+      <w:pPr>
+        <w:rPr>
+          <w:rFonts w:ascii="Times New Roman" w:hAnsi="Times New Roman" w:cs="Times New Roman"/>
+          <w:sz w:val="28"/>
+          <w:szCs w:val="28"/>
+        </w:rPr>
+      </w:pPr>
+      <w:r>
+        <w:rPr>
+          <w:rFonts w:ascii="Times New Roman" w:hAnsi="Times New Roman" w:cs="Times New Roman"/>
+          <w:sz w:val="28"/>
+          <w:szCs w:val="28"/>
+        </w:rPr>
+        <w:t xml:space="preserve">Trong thư mục </w:t>
+      </w:r>
+      <w:r>
+        <w:rPr>
+          <w:rFonts w:ascii="Times New Roman" w:hAnsi="Times New Roman" w:cs="Times New Roman"/>
+          <w:sz w:val="28"/>
+          <w:szCs w:val="28"/>
+        </w:rPr>
+        <w:t xml:space="preserve">gốc </w:t>
+      </w:r>
+      <w:r>
+        <w:rPr>
+          <w:rFonts w:ascii="Times New Roman" w:hAnsi="Times New Roman" w:cs="Times New Roman"/>
+          <w:sz w:val="28"/>
+          <w:szCs w:val="28"/>
+        </w:rPr>
+        <w:t>của dự án, chạy lệnh:</w:t>
+      </w:r>
+    </w:p>
+    <w:p>
+      <w:pPr>
+        <w:rPr>
+          <w:rFonts w:ascii="Times New Roman" w:hAnsi="Times New Roman" w:cs="Times New Roman"/>
+          <w:sz w:val="28"/>
+          <w:szCs w:val="28"/>
+        </w:rPr>
+      </w:pPr>
+      <w:r>
+        <w:rPr>
+          <w:rFonts w:ascii="Times New Roman" w:hAnsi="Times New Roman" w:cs="Times New Roman"/>
+          <w:sz w:val="28"/>
+          <w:szCs w:val="28"/>
+          <w:highlight w:val="yellow"/>
+        </w:rPr>
+        <w:t xml:space="preserve">$: </w:t>
+      </w:r>
+      <w:r>
+        <w:rPr>
+          <w:rFonts w:ascii="Times New Roman" w:hAnsi="Times New Roman" w:cs="Times New Roman"/>
+          <w:sz w:val="28"/>
+          <w:szCs w:val="28"/>
+          <w:highlight w:val="yellow"/>
+        </w:rPr>
+        <w:t>docker build -t go_phone-app .</w:t>
+      </w:r>
+    </w:p>
+    <w:p>
+      <w:pPr>
+        <w:rPr>
+          <w:rFonts w:ascii="Times New Roman" w:hAnsi="Times New Roman" w:cs="Times New Roman"/>
+          <w:sz w:val="28"/>
+          <w:szCs w:val="28"/>
+        </w:rPr>
+      </w:pPr>
+      <w:r>
+        <w:rPr>
+          <w:rFonts w:ascii="Times New Roman" w:hAnsi="Times New Roman" w:cs="Times New Roman"/>
+          <w:sz w:val="28"/>
+          <w:szCs w:val="28"/>
+        </w:rPr>
+        <w:t>Mở Docker Desktop đã cài ở bước 1.1. Vào mục Builds nếu thấy có gophone tức là đã thành công.</w:t>
+      </w:r>
+    </w:p>
+    <w:p>
+      <w:pPr>
+        <w:rPr>
+          <w:rFonts w:ascii="Times New Roman" w:hAnsi="Times New Roman" w:cs="Times New Roman"/>
+          <w:sz w:val="28"/>
+          <w:szCs w:val="28"/>
+        </w:rPr>
+      </w:pPr>
+      <w:r>
+        <w:rPr>
+          <w:rFonts w:ascii="Times New Roman" w:hAnsi="Times New Roman" w:cs="Times New Roman"/>
+          <w:sz w:val="28"/>
+          <w:szCs w:val="28"/>
+        </w:rPr>
+        <w:drawing>
+          <wp:inline distT="0" distB="0" distL="0" distR="0" wp14:anchorId="7F5243B6" wp14:editId="47A0C312">
+            <wp:extent cx="5731510" cy="2516505"/>
+            <wp:effectExtent l="0" t="0" r="2540" b="0"/>
+            <wp:docPr id="1897605786" name="Picture 1" descr="A screenshot of a computer&#10;&#10;AI-generated content may be incorrect."/>
+            <wp:cNvGraphicFramePr>
+              <a:graphicFrameLocks xmlns:a="http://schemas.openxmlformats.org/drawingml/2006/main" noChangeAspect="1"/>
+            </wp:cNvGraphicFramePr>
+            <a:graphic xmlns:a="http://schemas.openxmlformats.org/drawingml/2006/main">
+              <a:graphicData uri="http://schemas.openxmlformats.org/drawingml/2006/picture">
+                <pic:pic xmlns:pic="http://schemas.openxmlformats.org/drawingml/2006/picture">
+                  <pic:nvPicPr>
+                    <pic:cNvPr id="1897605786" name="Picture 1" descr="A screenshot of a computer&#10;&#10;AI-generated content may be incorrect."/>
+                    <pic:cNvPicPr/>
+                  </pic:nvPicPr>
+                  <pic:blipFill>
+                    <a:blip r:embed="rId11"/>
+                    <a:stretch>
+                      <a:fillRect/>
+                    </a:stretch>
+                  </pic:blipFill>
+                  <pic:spPr>
+                    <a:xfrm>
+                      <a:off x="0" y="0"/>
+                      <a:ext cx="5731510" cy="2516505"/>
+                    </a:xfrm>
+                    <a:prstGeom prst="rect">
+                      <a:avLst/>
+                    </a:prstGeom>
+                  </pic:spPr>
+                </pic:pic>
+              </a:graphicData>
+            </a:graphic>
+          </wp:inline>
+        </w:drawing>
+      </w:r>
+    </w:p>
+    <w:p>
+      <w:pPr>
+        <w:rPr>
+          <w:rFonts w:ascii="Times New Roman" w:hAnsi="Times New Roman" w:cs="Times New Roman"/>
+          <w:sz w:val="28"/>
+          <w:szCs w:val="28"/>
+        </w:rPr>
+      </w:pPr>
+    </w:p>
+    <w:p>
+      <w:pPr>
+        <w:rPr>
+          <w:rFonts w:ascii="Times New Roman" w:hAnsi="Times New Roman" w:cs="Times New Roman"/>
+          <w:b/>
+          <w:bCs/>
+          <w:sz w:val="28"/>
+          <w:szCs w:val="28"/>
+        </w:rPr>
+      </w:pPr>
+      <w:r>
+        <w:rPr>
+          <w:rFonts w:ascii="Times New Roman" w:hAnsi="Times New Roman" w:cs="Times New Roman"/>
+          <w:b/>
+          <w:bCs/>
+          <w:sz w:val="28"/>
+          <w:szCs w:val="28"/>
+        </w:rPr>
+        <w:t>1.4 Chạy toàn bộ dịch vụ bằng Docker Compose</w:t>
+      </w:r>
+    </w:p>
+    <w:p>
+      <w:pPr>
+        <w:rPr>
+          <w:rFonts w:ascii="Times New Roman" w:hAnsi="Times New Roman" w:cs="Times New Roman"/>
+          <w:sz w:val="28"/>
+          <w:szCs w:val="28"/>
+        </w:rPr>
+      </w:pPr>
+      <w:r>
+        <w:rPr>
+          <w:rFonts w:ascii="Times New Roman" w:hAnsi="Times New Roman" w:cs="Times New Roman"/>
+          <w:sz w:val="28"/>
+          <w:szCs w:val="28"/>
+          <w:highlight w:val="yellow"/>
+        </w:rPr>
+        <w:t xml:space="preserve">$: </w:t>
+      </w:r>
+      <w:r>
+        <w:rPr>
+          <w:rFonts w:ascii="Times New Roman" w:hAnsi="Times New Roman" w:cs="Times New Roman"/>
+          <w:sz w:val="28"/>
+          <w:szCs w:val="28"/>
+          <w:highlight w:val="yellow"/>
+        </w:rPr>
+        <w:t>docker compose up -d</w:t>
+      </w:r>
+    </w:p>
+    <w:p>
+      <w:pPr>
+        <w:rPr>
+          <w:rFonts w:ascii="Times New Roman" w:hAnsi="Times New Roman" w:cs="Times New Roman"/>
+          <w:sz w:val="28"/>
+          <w:szCs w:val="28"/>
+        </w:rPr>
+      </w:pPr>
+      <w:r>
+        <w:rPr>
+          <w:rFonts w:ascii="Times New Roman" w:hAnsi="Times New Roman" w:cs="Times New Roman"/>
+          <w:sz w:val="28"/>
+          <w:szCs w:val="28"/>
+        </w:rPr>
+        <w:drawing>
+          <wp:inline distT="0" distB="0" distL="0" distR="0" wp14:anchorId="6684A23D" wp14:editId="079AB735">
+            <wp:extent cx="5731510" cy="1209675"/>
+            <wp:effectExtent l="0" t="0" r="2540" b="9525"/>
+            <wp:docPr id="1194893576" name="Picture 1" descr="A screenshot of a computer&#10;&#10;AI-generated content may be incorrect."/>
+            <wp:cNvGraphicFramePr>
+              <a:graphicFrameLocks xmlns:a="http://schemas.openxmlformats.org/drawingml/2006/main" noChangeAspect="1"/>
+            </wp:cNvGraphicFramePr>
+            <a:graphic xmlns:a="http://schemas.openxmlformats.org/drawingml/2006/main">
+              <a:graphicData uri="http://schemas.openxmlformats.org/drawingml/2006/picture">
+                <pic:pic xmlns:pic="http://schemas.openxmlformats.org/drawingml/2006/picture">
+                  <pic:nvPicPr>
+                    <pic:cNvPr id="1194893576" name="Picture 1" descr="A screenshot of a computer&#10;&#10;AI-generated content may be incorrect."/>
+                    <pic:cNvPicPr/>
+                  </pic:nvPicPr>
+                  <pic:blipFill>
+                    <a:blip r:embed="rId12"/>
+                    <a:stretch>
+                      <a:fillRect/>
+                    </a:stretch>
+                  </pic:blipFill>
+                  <pic:spPr>
+                    <a:xfrm>
+                      <a:off x="0" y="0"/>
+                      <a:ext cx="5731510" cy="1209675"/>
+                    </a:xfrm>
+                    <a:prstGeom prst="rect">
+                      <a:avLst/>
+                    </a:prstGeom>
+                  </pic:spPr>
+                </pic:pic>
+              </a:graphicData>
+            </a:graphic>
+          </wp:inline>
+        </w:drawing>
+      </w:r>
+    </w:p>
+    <w:p>
+      <w:pPr>
+        <w:rPr>
+          <w:rFonts w:ascii="Times New Roman" w:hAnsi="Times New Roman" w:cs="Times New Roman"/>
+          <w:sz w:val="28"/>
+          <w:szCs w:val="28"/>
+        </w:rPr>
+      </w:pPr>
+      <w:r>
+        <w:rPr>
+          <w:rFonts w:ascii="Times New Roman" w:hAnsi="Times New Roman" w:cs="Times New Roman"/>
+          <w:sz w:val="28"/>
+          <w:szCs w:val="28"/>
+        </w:rPr>
+        <w:t>Lưu ý p</w:t>
+      </w:r>
+      <w:r>
+        <w:rPr>
+          <w:rFonts w:ascii="Times New Roman" w:hAnsi="Times New Roman" w:cs="Times New Roman"/>
+          <w:sz w:val="28"/>
+          <w:szCs w:val="28"/>
+        </w:rPr>
+        <w:t>hải thấy toàn bộ các container</w:t>
+      </w:r>
+      <w:r>
+        <w:rPr>
+          <w:rFonts w:ascii="Times New Roman" w:hAnsi="Times New Roman" w:cs="Times New Roman"/>
+          <w:sz w:val="28"/>
+          <w:szCs w:val="28"/>
+        </w:rPr>
+        <w:t xml:space="preserve"> start thành công như ảnh. Sau đó vào Docker desktop kiểm tra.</w:t>
+      </w:r>
+    </w:p>
+    <w:p>
+      <w:pPr>
+        <w:rPr>
+          <w:rFonts w:ascii="Times New Roman" w:hAnsi="Times New Roman" w:cs="Times New Roman"/>
+          <w:sz w:val="28"/>
+          <w:szCs w:val="28"/>
+        </w:rPr>
+      </w:pPr>
+      <w:r>
+        <w:rPr>
+          <w:rFonts w:ascii="Times New Roman" w:hAnsi="Times New Roman" w:cs="Times New Roman"/>
+          <w:sz w:val="28"/>
+          <w:szCs w:val="28"/>
+        </w:rPr>
+        <w:drawing>
+          <wp:inline distT="0" distB="0" distL="0" distR="0" wp14:anchorId="34AE11FE" wp14:editId="311AC717">
+            <wp:extent cx="5731510" cy="1047115"/>
+            <wp:effectExtent l="0" t="0" r="2540" b="635"/>
+            <wp:docPr id="1110071943" name="Picture 1" descr="A screen shot of a computer&#10;&#10;AI-generated content may be incorrect."/>
+            <wp:cNvGraphicFramePr>
+              <a:graphicFrameLocks xmlns:a="http://schemas.openxmlformats.org/drawingml/2006/main" noChangeAspect="1"/>
+            </wp:cNvGraphicFramePr>
+            <a:graphic xmlns:a="http://schemas.openxmlformats.org/drawingml/2006/main">
+              <a:graphicData uri="http://schemas.openxmlformats.org/drawingml/2006/picture">
+                <pic:pic xmlns:pic="http://schemas.openxmlformats.org/drawingml/2006/picture">
+                  <pic:nvPicPr>
+                    <pic:cNvPr id="1110071943" name="Picture 1" descr="A screen shot of a computer&#10;&#10;AI-generated content may be incorrect."/>
+                    <pic:cNvPicPr/>
+                  </pic:nvPicPr>
+                  <pic:blipFill>
+                    <a:blip r:embed="rId13"/>
+                    <a:stretch>
+                      <a:fillRect/>
+                    </a:stretch>
+                  </pic:blipFill>
+                  <pic:spPr>
+                    <a:xfrm>
+                      <a:off x="0" y="0"/>
+                      <a:ext cx="5731510" cy="1047115"/>
+                    </a:xfrm>
+                    <a:prstGeom prst="rect">
+                      <a:avLst/>
+                    </a:prstGeom>
+                  </pic:spPr>
+                </pic:pic>
+              </a:graphicData>
+            </a:graphic>
+          </wp:inline>
+        </w:drawing>
+      </w:r>
+    </w:p>
+    <w:p>
+      <w:pPr>
+        <w:rPr>
+          <w:rFonts w:ascii="Times New Roman" w:hAnsi="Times New Roman" w:cs="Times New Roman"/>
+          <w:sz w:val="28"/>
+          <w:szCs w:val="28"/>
+        </w:rPr>
+      </w:pPr>
+      <w:r>
+        <w:rPr>
+          <w:rFonts w:ascii="Times New Roman" w:hAnsi="Times New Roman" w:cs="Times New Roman"/>
+          <w:sz w:val="28"/>
+          <w:szCs w:val="28"/>
+        </w:rPr>
+        <w:t>Dùng lệnh $: docker ps để kiểm tra các container đang chạy</w:t>
+      </w:r>
+    </w:p>
+    <w:p>
+      <w:pPr>
+        <w:rPr>
+          <w:rFonts w:ascii="Times New Roman" w:hAnsi="Times New Roman" w:cs="Times New Roman"/>
+          <w:sz w:val="28"/>
+          <w:szCs w:val="28"/>
+        </w:rPr>
+      </w:pPr>
+    </w:p>
+    <w:p>
+      <w:pPr>
+        <w:rPr>
+          <w:rFonts w:ascii="Times New Roman" w:hAnsi="Times New Roman" w:cs="Times New Roman"/>
+          <w:b/>
+          <w:bCs/>
+          <w:sz w:val="28"/>
+          <w:szCs w:val="28"/>
+        </w:rPr>
+      </w:pPr>
+      <w:r>
+        <w:rPr>
+          <w:rFonts w:ascii="Times New Roman" w:hAnsi="Times New Roman" w:cs="Times New Roman"/>
+          <w:b/>
+          <w:bCs/>
+          <w:sz w:val="28"/>
+          <w:szCs w:val="28"/>
+        </w:rPr>
+        <w:lastRenderedPageBreak/>
+        <w:t>3. Dừng và reset môi trường</w:t>
+      </w:r>
+    </w:p>
+    <w:p>
+      <w:pPr>
+        <w:rPr>
+          <w:rFonts w:ascii="Times New Roman" w:hAnsi="Times New Roman" w:cs="Times New Roman"/>
+          <w:b/>
+          <w:bCs/>
+          <w:sz w:val="28"/>
+          <w:szCs w:val="28"/>
+        </w:rPr>
+      </w:pPr>
+      <w:r>
+        <w:rPr>
+          <w:rFonts w:ascii="Times New Roman" w:hAnsi="Times New Roman" w:cs="Times New Roman"/>
+          <w:b/>
+          <w:bCs/>
+          <w:sz w:val="28"/>
+          <w:szCs w:val="28"/>
+        </w:rPr>
+        <w:t xml:space="preserve">3.1 Dừng </w:t>
+      </w:r>
+      <w:r>
+        <w:rPr>
+          <w:rFonts w:ascii="Times New Roman" w:hAnsi="Times New Roman" w:cs="Times New Roman"/>
+          <w:b/>
+          <w:bCs/>
+          <w:sz w:val="28"/>
+          <w:szCs w:val="28"/>
+        </w:rPr>
+        <w:t>các container đang chạy</w:t>
+      </w:r>
+    </w:p>
+    <w:p>
+      <w:pPr>
+        <w:rPr>
+          <w:rFonts w:ascii="Times New Roman" w:hAnsi="Times New Roman" w:cs="Times New Roman"/>
+          <w:sz w:val="28"/>
+          <w:szCs w:val="28"/>
+        </w:rPr>
+      </w:pPr>
+      <w:r>
+        <w:rPr>
+          <w:rFonts w:ascii="Times New Roman" w:hAnsi="Times New Roman" w:cs="Times New Roman"/>
+          <w:sz w:val="28"/>
+          <w:szCs w:val="28"/>
+          <w:highlight w:val="yellow"/>
+        </w:rPr>
+        <w:t xml:space="preserve">$: </w:t>
+      </w:r>
+      <w:r>
+        <w:rPr>
+          <w:rFonts w:ascii="Times New Roman" w:hAnsi="Times New Roman" w:cs="Times New Roman"/>
+          <w:sz w:val="28"/>
+          <w:szCs w:val="28"/>
+          <w:highlight w:val="yellow"/>
+        </w:rPr>
+        <w:t>docker compose down</w:t>
+      </w:r>
+    </w:p>
+    <w:p>
+      <w:pPr>
+        <w:rPr>
+          <w:rFonts w:ascii="Times New Roman" w:hAnsi="Times New Roman" w:cs="Times New Roman"/>
+          <w:sz w:val="28"/>
+          <w:szCs w:val="28"/>
+        </w:rPr>
+      </w:pPr>
+    </w:p>
+    <w:p>
+      <w:pPr>
+        <w:rPr>
+          <w:rFonts w:ascii="Times New Roman" w:hAnsi="Times New Roman" w:cs="Times New Roman"/>
+          <w:b/>
+          <w:bCs/>
+          <w:sz w:val="28"/>
+          <w:szCs w:val="28"/>
+        </w:rPr>
+      </w:pPr>
+      <w:r>
+        <w:rPr>
+          <w:rFonts w:ascii="Times New Roman" w:hAnsi="Times New Roman" w:cs="Times New Roman"/>
+          <w:b/>
+          <w:bCs/>
+          <w:sz w:val="28"/>
+          <w:szCs w:val="28"/>
+        </w:rPr>
+        <w:t xml:space="preserve">3.2 Dừng và </w:t>
+      </w:r>
+      <w:r>
+        <w:rPr>
+          <w:rFonts w:ascii="Times New Roman" w:hAnsi="Times New Roman" w:cs="Times New Roman"/>
+          <w:b/>
+          <w:bCs/>
+          <w:color w:val="FF0000"/>
+          <w:sz w:val="28"/>
+          <w:szCs w:val="28"/>
+        </w:rPr>
+        <w:t xml:space="preserve">xóa toàn bộ </w:t>
+      </w:r>
+      <w:r>
+        <w:rPr>
+          <w:rFonts w:ascii="Times New Roman" w:hAnsi="Times New Roman" w:cs="Times New Roman"/>
+          <w:b/>
+          <w:bCs/>
+          <w:sz w:val="28"/>
+          <w:szCs w:val="28"/>
+        </w:rPr>
+        <w:t>dữ liệu (</w:t>
+      </w:r>
+      <w:r>
+        <w:rPr>
+          <w:rFonts w:ascii="Times New Roman" w:hAnsi="Times New Roman" w:cs="Times New Roman"/>
+          <w:b/>
+          <w:bCs/>
+          <w:color w:val="FF0000"/>
+          <w:sz w:val="28"/>
+          <w:szCs w:val="28"/>
+        </w:rPr>
+        <w:t>reset</w:t>
+      </w:r>
+      <w:r>
+        <w:rPr>
+          <w:rFonts w:ascii="Times New Roman" w:hAnsi="Times New Roman" w:cs="Times New Roman"/>
+          <w:b/>
+          <w:bCs/>
+          <w:sz w:val="28"/>
+          <w:szCs w:val="28"/>
+        </w:rPr>
+        <w:t xml:space="preserve"> sạch)</w:t>
+      </w:r>
+    </w:p>
+    <w:p>
+      <w:pPr>
+        <w:rPr>
+          <w:rFonts w:ascii="Times New Roman" w:hAnsi="Times New Roman" w:cs="Times New Roman"/>
+          <w:sz w:val="28"/>
+          <w:szCs w:val="28"/>
+        </w:rPr>
+      </w:pPr>
+      <w:r>
+        <w:rPr>
+          <w:rFonts w:ascii="Times New Roman" w:hAnsi="Times New Roman" w:cs="Times New Roman"/>
+          <w:sz w:val="28"/>
+          <w:szCs w:val="28"/>
+        </w:rPr>
+        <w:t xml:space="preserve">$: </w:t>
+      </w:r>
+      <w:r>
+        <w:rPr>
+          <w:rFonts w:ascii="Times New Roman" w:hAnsi="Times New Roman" w:cs="Times New Roman"/>
+          <w:sz w:val="28"/>
+          <w:szCs w:val="28"/>
+        </w:rPr>
+        <w:t>docker compose down -v</w:t>
+      </w:r>
+    </w:p>
+    <w:p>
+      <w:pPr>
+        <w:rPr>
+          <w:rFonts w:ascii="Times New Roman" w:hAnsi="Times New Roman" w:cs="Times New Roman"/>
+          <w:sz w:val="28"/>
+          <w:szCs w:val="28"/>
+        </w:rPr>
+      </w:pPr>
+      <w:r>
+        <w:rPr>
+          <w:rFonts w:ascii="Times New Roman" w:hAnsi="Times New Roman" w:cs="Times New Roman"/>
+          <w:color w:val="FF0000"/>
+          <w:sz w:val="28"/>
+          <w:szCs w:val="28"/>
+        </w:rPr>
+        <w:t>Lưu ý</w:t>
+      </w:r>
+      <w:r>
+        <w:rPr>
+          <w:rFonts w:ascii="Times New Roman" w:hAnsi="Times New Roman" w:cs="Times New Roman"/>
+          <w:color w:val="FF0000"/>
+          <w:sz w:val="28"/>
+          <w:szCs w:val="28"/>
+        </w:rPr>
+        <w:t xml:space="preserve"> </w:t>
+      </w:r>
+      <w:r>
+        <w:rPr>
+          <w:rFonts w:ascii="Times New Roman" w:hAnsi="Times New Roman" w:cs="Times New Roman"/>
+          <w:sz w:val="28"/>
+          <w:szCs w:val="28"/>
+        </w:rPr>
+        <w:t>khi dùng vì sẽ xóa toàn bộ dữ liệu trong MySQL, Redis.</w:t>
+      </w:r>
+    </w:p>
+    <w:p>
+      <w:pPr>
+        <w:rPr>
+          <w:rFonts w:ascii="Times New Roman" w:hAnsi="Times New Roman" w:cs="Times New Roman"/>
+          <w:sz w:val="28"/>
+          <w:szCs w:val="28"/>
+        </w:rPr>
+      </w:pPr>
+    </w:p>
+    <w:p>
+      <w:pPr>
+        <w:rPr>
+          <w:rFonts w:ascii="Times New Roman" w:hAnsi="Times New Roman" w:cs="Times New Roman"/>
+          <w:b/>
+          <w:bCs/>
+          <w:sz w:val="28"/>
+          <w:szCs w:val="28"/>
+        </w:rPr>
+      </w:pPr>
+      <w:r>
+        <w:rPr>
+          <w:rFonts w:ascii="Times New Roman" w:hAnsi="Times New Roman" w:cs="Times New Roman"/>
+          <w:b/>
+          <w:bCs/>
+          <w:sz w:val="28"/>
+          <w:szCs w:val="28"/>
+        </w:rPr>
+        <w:t>4. Các lỗi thường gặp và cách xử lý</w:t>
+      </w:r>
+    </w:p>
+    <w:p>
+      <w:pPr>
+        <w:rPr>
+          <w:rFonts w:ascii="Times New Roman" w:hAnsi="Times New Roman" w:cs="Times New Roman"/>
+          <w:b/>
+          <w:bCs/>
+          <w:sz w:val="28"/>
+          <w:szCs w:val="28"/>
+        </w:rPr>
+      </w:pPr>
+      <w:r>
+        <w:rPr>
+          <w:rFonts w:ascii="Times New Roman" w:hAnsi="Times New Roman" w:cs="Times New Roman"/>
+          <w:b/>
+          <w:bCs/>
+          <w:sz w:val="28"/>
+          <w:szCs w:val="28"/>
+        </w:rPr>
+        <w:t>4.1 Lỗi Spotless khi build Docker</w:t>
       </w:r>
     </w:p>
     <w:p>
       <w:pPr>
         <w:numPr>
           <w:ilvl w:val="0"/>
-          <w:numId w:val="2"/>
+          <w:numId w:val="7"/>
         </w:numPr>
-      </w:pPr>
-      <w:r>
-        <w:rPr>
+        <w:rPr>
+          <w:rFonts w:ascii="Times New Roman" w:hAnsi="Times New Roman" w:cs="Times New Roman"/>
+          <w:sz w:val="28"/>
+          <w:szCs w:val="28"/>
+        </w:rPr>
+      </w:pPr>
+      <w:r>
+        <w:rPr>
+          <w:rFonts w:ascii="Times New Roman" w:hAnsi="Times New Roman" w:cs="Times New Roman"/>
+          <w:sz w:val="28"/>
+          <w:szCs w:val="28"/>
+        </w:rPr>
+        <w:t>Nguyên nhân: Plugin Spotless kiểm tra format code khi chạy trong Docker.</w:t>
+      </w:r>
+    </w:p>
+    <w:p>
+      <w:pPr>
+        <w:numPr>
+          <w:ilvl w:val="0"/>
+          <w:numId w:val="7"/>
+        </w:numPr>
+        <w:rPr>
+          <w:rFonts w:ascii="Times New Roman" w:hAnsi="Times New Roman" w:cs="Times New Roman"/>
+          <w:sz w:val="28"/>
+          <w:szCs w:val="28"/>
+        </w:rPr>
+      </w:pPr>
+      <w:r>
+        <w:rPr>
+          <w:rFonts w:ascii="Times New Roman" w:hAnsi="Times New Roman" w:cs="Times New Roman"/>
+          <w:sz w:val="28"/>
+          <w:szCs w:val="28"/>
+        </w:rPr>
+        <w:t>Cách xử lý:</w:t>
+      </w:r>
+    </w:p>
+    <w:p>
+      <w:pPr>
+        <w:numPr>
+          <w:ilvl w:val="1"/>
+          <w:numId w:val="7"/>
+        </w:numPr>
+        <w:rPr>
+          <w:rFonts w:ascii="Times New Roman" w:hAnsi="Times New Roman" w:cs="Times New Roman"/>
+          <w:sz w:val="28"/>
+          <w:szCs w:val="28"/>
+        </w:rPr>
+      </w:pPr>
+      <w:r>
+        <w:rPr>
+          <w:rFonts w:ascii="Times New Roman" w:hAnsi="Times New Roman" w:cs="Times New Roman"/>
+          <w:sz w:val="28"/>
+          <w:szCs w:val="28"/>
+        </w:rPr>
+        <w:t>Chạy mvn spotless:apply trước khi build.</w:t>
+      </w:r>
+    </w:p>
+    <w:p>
+      <w:pPr>
+        <w:rPr>
+          <w:rFonts w:ascii="Times New Roman" w:hAnsi="Times New Roman" w:cs="Times New Roman"/>
+          <w:sz w:val="28"/>
+          <w:szCs w:val="28"/>
+        </w:rPr>
+      </w:pPr>
+    </w:p>
+    <w:p>
+      <w:pPr>
+        <w:rPr>
+          <w:rFonts w:ascii="Times New Roman" w:hAnsi="Times New Roman" w:cs="Times New Roman"/>
+          <w:sz w:val="28"/>
+          <w:szCs w:val="28"/>
+        </w:rPr>
+      </w:pPr>
+      <w:r>
+        <w:rPr>
+          <w:rFonts w:ascii="Times New Roman" w:hAnsi="Times New Roman" w:cs="Times New Roman"/>
           <w:b/>
           <w:bCs/>
-        </w:rPr>
-        <w:t>MySQL</w:t>
-      </w:r>
-      <w:r>
-        <w:t>: localhost:3307 (map từ container 3306)</w:t>
-      </w:r>
-    </w:p>
-    <w:p>
-      <w:pPr>
-        <w:numPr>
-          <w:ilvl w:val="1"/>
-          <w:numId w:val="2"/>
-        </w:numPr>
-      </w:pPr>
-      <w:r>
-        <w:t>DB: go_phone_master_db</w:t>
-      </w:r>
-    </w:p>
-    <w:p>
-      <w:pPr>
-        <w:numPr>
-          <w:ilvl w:val="1"/>
-          <w:numId w:val="2"/>
-        </w:numPr>
-      </w:pPr>
-      <w:r>
-        <w:t>User: root / Pass: root</w:t>
+          <w:sz w:val="28"/>
+          <w:szCs w:val="28"/>
+        </w:rPr>
+        <w:t>4.2 Lỗi trùng port</w:t>
       </w:r>
     </w:p>
     <w:p>
       <w:pPr>
         <w:numPr>
           <w:ilvl w:val="0"/>
-          <w:numId w:val="2"/>
+          <w:numId w:val="8"/>
         </w:numPr>
-      </w:pPr>
-      <w:r>
-        <w:rPr>
+        <w:rPr>
+          <w:rFonts w:ascii="Times New Roman" w:hAnsi="Times New Roman" w:cs="Times New Roman"/>
+          <w:sz w:val="28"/>
+          <w:szCs w:val="28"/>
+        </w:rPr>
+      </w:pPr>
+      <w:r>
+        <w:rPr>
+          <w:rFonts w:ascii="Times New Roman" w:hAnsi="Times New Roman" w:cs="Times New Roman"/>
+          <w:sz w:val="28"/>
+          <w:szCs w:val="28"/>
+        </w:rPr>
+        <w:t>Nguyên nhân: Máy local đã có dịch vụ khác chạy trên các port 8888, 3306, 6379, 8025.</w:t>
+      </w:r>
+    </w:p>
+    <w:p>
+      <w:pPr>
+        <w:numPr>
+          <w:ilvl w:val="0"/>
+          <w:numId w:val="8"/>
+        </w:numPr>
+        <w:rPr>
+          <w:rFonts w:ascii="Times New Roman" w:hAnsi="Times New Roman" w:cs="Times New Roman"/>
+          <w:sz w:val="28"/>
+          <w:szCs w:val="28"/>
+        </w:rPr>
+      </w:pPr>
+      <w:r>
+        <w:rPr>
+          <w:rFonts w:ascii="Times New Roman" w:hAnsi="Times New Roman" w:cs="Times New Roman"/>
+          <w:sz w:val="28"/>
+          <w:szCs w:val="28"/>
+        </w:rPr>
+        <w:t>Cách xử lý: Chỉnh lại cổng trong docker-compose.yml cho phù hợp.</w:t>
+      </w:r>
+    </w:p>
+    <w:p>
+      <w:pPr>
+        <w:ind w:left="720"/>
+        <w:rPr>
+          <w:rFonts w:ascii="Times New Roman" w:hAnsi="Times New Roman" w:cs="Times New Roman"/>
+          <w:sz w:val="28"/>
+          <w:szCs w:val="28"/>
+        </w:rPr>
+      </w:pPr>
+    </w:p>
+    <w:p>
+      <w:pPr>
+        <w:rPr>
+          <w:rFonts w:ascii="Times New Roman" w:hAnsi="Times New Roman" w:cs="Times New Roman"/>
           <w:b/>
           <w:bCs/>
-        </w:rPr>
-        <w:t>Redis</w:t>
-      </w:r>
-      <w:r>
-        <w:t>: localhost:6379</w:t>
+          <w:sz w:val="28"/>
+          <w:szCs w:val="28"/>
+        </w:rPr>
+      </w:pPr>
+      <w:r>
+        <w:rPr>
+          <w:rFonts w:ascii="Times New Roman" w:hAnsi="Times New Roman" w:cs="Times New Roman"/>
+          <w:b/>
+          <w:bCs/>
+          <w:sz w:val="28"/>
+          <w:szCs w:val="28"/>
+        </w:rPr>
+        <w:t>4.3 Ứng dụng không kết nối được database</w:t>
       </w:r>
     </w:p>
     <w:p>
       <w:pPr>
         <w:numPr>
           <w:ilvl w:val="0"/>
-          <w:numId w:val="2"/>
+          <w:numId w:val="9"/>
         </w:numPr>
-      </w:pPr>
-      <w:r>
-        <w:rPr>
-          <w:b/>
-          <w:bCs/>
-        </w:rPr>
-        <w:t>Redis Commander</w:t>
-      </w:r>
-      <w:r>
-        <w:t xml:space="preserve"> (web UI): http://localhost:8081</w:t>
-      </w:r>
-    </w:p>
-    <w:p>
-      <w:r>
-        <w:t>4) Khởi chạy dịch vụ</w:t>
-      </w:r>
-    </w:p>
-    <w:p>
-      <w:r>
-        <w:t>cd docker</w:t>
-      </w:r>
-    </w:p>
-    <w:p>
-      <w:r>
-        <w:t>Bật</w:t>
-      </w:r>
-    </w:p>
-    <w:p>
-      <w:r>
-        <w:t>docker compose up -d</w:t>
-      </w:r>
-    </w:p>
-    <w:p>
-      <w:r>
-        <w:t>Tắt</w:t>
-      </w:r>
-    </w:p>
-    <w:p>
-      <w:r>
-        <w:t xml:space="preserve">docker compose down </w:t>
-      </w:r>
-    </w:p>
-    <w:p>
-      <w:r>
-        <w:t>Reset</w:t>
-      </w:r>
-    </w:p>
-    <w:p>
-      <w:r>
-        <w:t xml:space="preserve">docker compose down </w:t>
-      </w:r>
-      <w:r>
-        <w:t>-v</w:t>
-      </w:r>
-    </w:p>
-    <w:p>
-      <w:r>
-        <w:br/>
-      </w:r>
+        <w:rPr>
+          <w:rFonts w:ascii="Times New Roman" w:hAnsi="Times New Roman" w:cs="Times New Roman"/>
+          <w:sz w:val="28"/>
+          <w:szCs w:val="28"/>
+        </w:rPr>
+      </w:pPr>
+      <w:r>
+        <w:rPr>
+          <w:rFonts w:ascii="Times New Roman" w:hAnsi="Times New Roman" w:cs="Times New Roman"/>
+          <w:sz w:val="28"/>
+          <w:szCs w:val="28"/>
+        </w:rPr>
+        <w:t>Kiểm tra container MySQL có chạy không bằng docker ps.</w:t>
+      </w:r>
+    </w:p>
+    <w:p>
+      <w:pPr>
+        <w:numPr>
+          <w:ilvl w:val="0"/>
+          <w:numId w:val="9"/>
+        </w:numPr>
+        <w:rPr>
+          <w:rFonts w:ascii="Times New Roman" w:hAnsi="Times New Roman" w:cs="Times New Roman"/>
+          <w:sz w:val="28"/>
+          <w:szCs w:val="28"/>
+        </w:rPr>
+      </w:pPr>
+      <w:r>
+        <w:rPr>
+          <w:rFonts w:ascii="Times New Roman" w:hAnsi="Times New Roman" w:cs="Times New Roman"/>
+          <w:sz w:val="28"/>
+          <w:szCs w:val="28"/>
+        </w:rPr>
+        <w:t>Xem log của MySQL: docker logs go_phone-mysql.</w:t>
+      </w:r>
+    </w:p>
+    <w:p>
+      <w:pPr>
+        <w:numPr>
+          <w:ilvl w:val="0"/>
+          <w:numId w:val="9"/>
+        </w:numPr>
+        <w:rPr>
+          <w:rFonts w:ascii="Times New Roman" w:hAnsi="Times New Roman" w:cs="Times New Roman"/>
+          <w:sz w:val="28"/>
+          <w:szCs w:val="28"/>
+        </w:rPr>
+      </w:pPr>
+      <w:r>
+        <w:rPr>
+          <w:rFonts w:ascii="Times New Roman" w:hAnsi="Times New Roman" w:cs="Times New Roman"/>
+          <w:sz w:val="28"/>
+          <w:szCs w:val="28"/>
+        </w:rPr>
+        <w:t>Kiểm tra lại username, password, database trong application.yml và docker-compose.yml.</w:t>
+      </w:r>
+    </w:p>
+    <w:p>
+      <w:pPr>
+        <w:rPr>
+          <w:rFonts w:ascii="Times New Roman" w:hAnsi="Times New Roman" w:cs="Times New Roman"/>
+          <w:sz w:val="16"/>
+          <w:szCs w:val="16"/>
+        </w:rPr>
+      </w:pPr>
     </w:p>
     <w:sectPr>
       <w:pgSz w:w="11906" w:h="16838"/>
@@ -277,6 +1415,1162 @@
 <file path=word/numbering.xml><?xml version="1.0" encoding="utf-8"?>
 <w:numbering xmlns:wpc="http://schemas.microsoft.com/office/word/2010/wordprocessingCanvas" xmlns:cx="http://schemas.microsoft.com/office/drawing/2014/chartex" xmlns:cx1="http://schemas.microsoft.com/office/drawing/2015/9/8/chartex" xmlns:cx2="http://schemas.microsoft.com/office/drawing/2015/10/21/chartex" xmlns:cx3="http://schemas.microsoft.com/office/drawing/2016/5/9/chartex" xmlns:cx4="http://schemas.microsoft.com/office/drawing/2016/5/10/chartex" xmlns:cx5="http://schemas.microsoft.com/office/drawing/2016/5/11/chartex" xmlns:cx6="http://schemas.microsoft.com/office/drawing/2016/5/12/chartex" xmlns:cx7="http://schemas.microsoft.com/office/drawing/2016/5/13/chartex" xmlns:cx8="http://schemas.microsoft.com/office/drawing/2016/5/14/chartex" xmlns:mc="http://schemas.openxmlformats.org/markup-compatibility/2006" xmlns:aink="http://schemas.microsoft.com/office/drawing/2016/ink" xmlns:am3d="http://schemas.microsoft.com/office/drawing/2017/model3d" xmlns:o="urn:schemas-microsoft-com:office:office" xmlns:oel="http://schemas.microsoft.com/office/2019/extlst" xmlns:r="http://schemas.openxmlformats.org/officeDocument/2006/relationships" xmlns:m="http://schemas.openxmlformats.org/officeDocument/2006/math" xmlns:v="urn:schemas-microsoft-com:vml" xmlns:wp14="http://schemas.microsoft.com/office/word/2010/wordprocessingDrawing" xmlns:wp="http://schemas.openxmlformats.org/drawingml/2006/wordprocessingDrawing" xmlns:w10="urn:schemas-microsoft-com:office:word" xmlns:w="http://schemas.openxmlformats.org/wordprocessingml/2006/main" xmlns:w14="http://schemas.microsoft.com/office/word/2010/wordml" xmlns:w15="http://schemas.microsoft.com/office/word/2012/wordml" xmlns:w16cex="http://schemas.microsoft.com/office/word/2018/wordml/cex" xmlns:w16cid="http://schemas.microsoft.com/office/word/2016/wordml/cid" xmlns:w16="http://schemas.microsoft.com/office/word/2018/wordml" xmlns:w16du="http://schemas.microsoft.com/office/word/2023/wordml/word16du" xmlns:w16sdtdh="http://schemas.microsoft.com/office/word/2020/wordml/sdtdatahash" xmlns:w16sdtfl="http://schemas.microsoft.com/office/word/2024/wordml/sdtformatlock" xmlns:w16se="http://schemas.microsoft.com/office/word/2015/wordml/symex" xmlns:wpg="http://schemas.microsoft.com/office/word/2010/wordprocessingGroup" xmlns:wpi="http://schemas.microsoft.com/office/word/2010/wordprocessingInk" xmlns:wne="http://schemas.microsoft.com/office/word/2006/wordml" xmlns:wps="http://schemas.microsoft.com/office/word/2010/wordprocessingShape" mc:Ignorable="w14 w15 w16se w16cid w16 w16cex w16sdtdh w16sdtfl w16du wp14">
   <w:abstractNum w:abstractNumId="0" w15:restartNumberingAfterBreak="0">
+    <w:nsid w:val="04EE5368"/>
+    <w:multiLevelType w:val="multilevel"/>
+    <w:tmpl w:val="2DEE91BE"/>
+    <w:lvl w:ilvl="0">
+      <w:start w:val="1"/>
+      <w:numFmt w:val="bullet"/>
+      <w:lvlText w:val=""/>
+      <w:lvlJc w:val="left"/>
+      <w:pPr>
+        <w:tabs>
+          <w:tab w:val="num" w:pos="720"/>
+        </w:tabs>
+        <w:ind w:left="720" w:hanging="360"/>
+      </w:pPr>
+      <w:rPr>
+        <w:rFonts w:ascii="Symbol" w:hAnsi="Symbol" w:hint="default"/>
+        <w:sz w:val="20"/>
+      </w:rPr>
+    </w:lvl>
+    <w:lvl w:ilvl="1" w:tentative="1">
+      <w:start w:val="1"/>
+      <w:numFmt w:val="bullet"/>
+      <w:lvlText w:val="o"/>
+      <w:lvlJc w:val="left"/>
+      <w:pPr>
+        <w:tabs>
+          <w:tab w:val="num" w:pos="1440"/>
+        </w:tabs>
+        <w:ind w:left="1440" w:hanging="360"/>
+      </w:pPr>
+      <w:rPr>
+        <w:rFonts w:ascii="Courier New" w:hAnsi="Courier New" w:hint="default"/>
+        <w:sz w:val="20"/>
+      </w:rPr>
+    </w:lvl>
+    <w:lvl w:ilvl="2" w:tentative="1">
+      <w:start w:val="1"/>
+      <w:numFmt w:val="bullet"/>
+      <w:lvlText w:val=""/>
+      <w:lvlJc w:val="left"/>
+      <w:pPr>
+        <w:tabs>
+          <w:tab w:val="num" w:pos="2160"/>
+        </w:tabs>
+        <w:ind w:left="2160" w:hanging="360"/>
+      </w:pPr>
+      <w:rPr>
+        <w:rFonts w:ascii="Wingdings" w:hAnsi="Wingdings" w:hint="default"/>
+        <w:sz w:val="20"/>
+      </w:rPr>
+    </w:lvl>
+    <w:lvl w:ilvl="3" w:tentative="1">
+      <w:start w:val="1"/>
+      <w:numFmt w:val="bullet"/>
+      <w:lvlText w:val=""/>
+      <w:lvlJc w:val="left"/>
+      <w:pPr>
+        <w:tabs>
+          <w:tab w:val="num" w:pos="2880"/>
+        </w:tabs>
+        <w:ind w:left="2880" w:hanging="360"/>
+      </w:pPr>
+      <w:rPr>
+        <w:rFonts w:ascii="Wingdings" w:hAnsi="Wingdings" w:hint="default"/>
+        <w:sz w:val="20"/>
+      </w:rPr>
+    </w:lvl>
+    <w:lvl w:ilvl="4" w:tentative="1">
+      <w:start w:val="1"/>
+      <w:numFmt w:val="bullet"/>
+      <w:lvlText w:val=""/>
+      <w:lvlJc w:val="left"/>
+      <w:pPr>
+        <w:tabs>
+          <w:tab w:val="num" w:pos="3600"/>
+        </w:tabs>
+        <w:ind w:left="3600" w:hanging="360"/>
+      </w:pPr>
+      <w:rPr>
+        <w:rFonts w:ascii="Wingdings" w:hAnsi="Wingdings" w:hint="default"/>
+        <w:sz w:val="20"/>
+      </w:rPr>
+    </w:lvl>
+    <w:lvl w:ilvl="5" w:tentative="1">
+      <w:start w:val="1"/>
+      <w:numFmt w:val="bullet"/>
+      <w:lvlText w:val=""/>
+      <w:lvlJc w:val="left"/>
+      <w:pPr>
+        <w:tabs>
+          <w:tab w:val="num" w:pos="4320"/>
+        </w:tabs>
+        <w:ind w:left="4320" w:hanging="360"/>
+      </w:pPr>
+      <w:rPr>
+        <w:rFonts w:ascii="Wingdings" w:hAnsi="Wingdings" w:hint="default"/>
+        <w:sz w:val="20"/>
+      </w:rPr>
+    </w:lvl>
+    <w:lvl w:ilvl="6" w:tentative="1">
+      <w:start w:val="1"/>
+      <w:numFmt w:val="bullet"/>
+      <w:lvlText w:val=""/>
+      <w:lvlJc w:val="left"/>
+      <w:pPr>
+        <w:tabs>
+          <w:tab w:val="num" w:pos="5040"/>
+        </w:tabs>
+        <w:ind w:left="5040" w:hanging="360"/>
+      </w:pPr>
+      <w:rPr>
+        <w:rFonts w:ascii="Wingdings" w:hAnsi="Wingdings" w:hint="default"/>
+        <w:sz w:val="20"/>
+      </w:rPr>
+    </w:lvl>
+    <w:lvl w:ilvl="7" w:tentative="1">
+      <w:start w:val="1"/>
+      <w:numFmt w:val="bullet"/>
+      <w:lvlText w:val=""/>
+      <w:lvlJc w:val="left"/>
+      <w:pPr>
+        <w:tabs>
+          <w:tab w:val="num" w:pos="5760"/>
+        </w:tabs>
+        <w:ind w:left="5760" w:hanging="360"/>
+      </w:pPr>
+      <w:rPr>
+        <w:rFonts w:ascii="Wingdings" w:hAnsi="Wingdings" w:hint="default"/>
+        <w:sz w:val="20"/>
+      </w:rPr>
+    </w:lvl>
+    <w:lvl w:ilvl="8" w:tentative="1">
+      <w:start w:val="1"/>
+      <w:numFmt w:val="bullet"/>
+      <w:lvlText w:val=""/>
+      <w:lvlJc w:val="left"/>
+      <w:pPr>
+        <w:tabs>
+          <w:tab w:val="num" w:pos="6480"/>
+        </w:tabs>
+        <w:ind w:left="6480" w:hanging="360"/>
+      </w:pPr>
+      <w:rPr>
+        <w:rFonts w:ascii="Wingdings" w:hAnsi="Wingdings" w:hint="default"/>
+        <w:sz w:val="20"/>
+      </w:rPr>
+    </w:lvl>
+  </w:abstractNum>
+  <w:abstractNum w:abstractNumId="1" w15:restartNumberingAfterBreak="0">
+    <w:nsid w:val="04F97A35"/>
+    <w:multiLevelType w:val="multilevel"/>
+    <w:tmpl w:val="2850FF34"/>
+    <w:lvl w:ilvl="0">
+      <w:start w:val="1"/>
+      <w:numFmt w:val="bullet"/>
+      <w:lvlText w:val=""/>
+      <w:lvlJc w:val="left"/>
+      <w:pPr>
+        <w:tabs>
+          <w:tab w:val="num" w:pos="720"/>
+        </w:tabs>
+        <w:ind w:left="720" w:hanging="360"/>
+      </w:pPr>
+      <w:rPr>
+        <w:rFonts w:ascii="Symbol" w:hAnsi="Symbol" w:hint="default"/>
+        <w:sz w:val="20"/>
+      </w:rPr>
+    </w:lvl>
+    <w:lvl w:ilvl="1" w:tentative="1">
+      <w:start w:val="1"/>
+      <w:numFmt w:val="bullet"/>
+      <w:lvlText w:val="o"/>
+      <w:lvlJc w:val="left"/>
+      <w:pPr>
+        <w:tabs>
+          <w:tab w:val="num" w:pos="1440"/>
+        </w:tabs>
+        <w:ind w:left="1440" w:hanging="360"/>
+      </w:pPr>
+      <w:rPr>
+        <w:rFonts w:ascii="Courier New" w:hAnsi="Courier New" w:hint="default"/>
+        <w:sz w:val="20"/>
+      </w:rPr>
+    </w:lvl>
+    <w:lvl w:ilvl="2" w:tentative="1">
+      <w:start w:val="1"/>
+      <w:numFmt w:val="bullet"/>
+      <w:lvlText w:val=""/>
+      <w:lvlJc w:val="left"/>
+      <w:pPr>
+        <w:tabs>
+          <w:tab w:val="num" w:pos="2160"/>
+        </w:tabs>
+        <w:ind w:left="2160" w:hanging="360"/>
+      </w:pPr>
+      <w:rPr>
+        <w:rFonts w:ascii="Wingdings" w:hAnsi="Wingdings" w:hint="default"/>
+        <w:sz w:val="20"/>
+      </w:rPr>
+    </w:lvl>
+    <w:lvl w:ilvl="3" w:tentative="1">
+      <w:start w:val="1"/>
+      <w:numFmt w:val="bullet"/>
+      <w:lvlText w:val=""/>
+      <w:lvlJc w:val="left"/>
+      <w:pPr>
+        <w:tabs>
+          <w:tab w:val="num" w:pos="2880"/>
+        </w:tabs>
+        <w:ind w:left="2880" w:hanging="360"/>
+      </w:pPr>
+      <w:rPr>
+        <w:rFonts w:ascii="Wingdings" w:hAnsi="Wingdings" w:hint="default"/>
+        <w:sz w:val="20"/>
+      </w:rPr>
+    </w:lvl>
+    <w:lvl w:ilvl="4" w:tentative="1">
+      <w:start w:val="1"/>
+      <w:numFmt w:val="bullet"/>
+      <w:lvlText w:val=""/>
+      <w:lvlJc w:val="left"/>
+      <w:pPr>
+        <w:tabs>
+          <w:tab w:val="num" w:pos="3600"/>
+        </w:tabs>
+        <w:ind w:left="3600" w:hanging="360"/>
+      </w:pPr>
+      <w:rPr>
+        <w:rFonts w:ascii="Wingdings" w:hAnsi="Wingdings" w:hint="default"/>
+        <w:sz w:val="20"/>
+      </w:rPr>
+    </w:lvl>
+    <w:lvl w:ilvl="5" w:tentative="1">
+      <w:start w:val="1"/>
+      <w:numFmt w:val="bullet"/>
+      <w:lvlText w:val=""/>
+      <w:lvlJc w:val="left"/>
+      <w:pPr>
+        <w:tabs>
+          <w:tab w:val="num" w:pos="4320"/>
+        </w:tabs>
+        <w:ind w:left="4320" w:hanging="360"/>
+      </w:pPr>
+      <w:rPr>
+        <w:rFonts w:ascii="Wingdings" w:hAnsi="Wingdings" w:hint="default"/>
+        <w:sz w:val="20"/>
+      </w:rPr>
+    </w:lvl>
+    <w:lvl w:ilvl="6" w:tentative="1">
+      <w:start w:val="1"/>
+      <w:numFmt w:val="bullet"/>
+      <w:lvlText w:val=""/>
+      <w:lvlJc w:val="left"/>
+      <w:pPr>
+        <w:tabs>
+          <w:tab w:val="num" w:pos="5040"/>
+        </w:tabs>
+        <w:ind w:left="5040" w:hanging="360"/>
+      </w:pPr>
+      <w:rPr>
+        <w:rFonts w:ascii="Wingdings" w:hAnsi="Wingdings" w:hint="default"/>
+        <w:sz w:val="20"/>
+      </w:rPr>
+    </w:lvl>
+    <w:lvl w:ilvl="7" w:tentative="1">
+      <w:start w:val="1"/>
+      <w:numFmt w:val="bullet"/>
+      <w:lvlText w:val=""/>
+      <w:lvlJc w:val="left"/>
+      <w:pPr>
+        <w:tabs>
+          <w:tab w:val="num" w:pos="5760"/>
+        </w:tabs>
+        <w:ind w:left="5760" w:hanging="360"/>
+      </w:pPr>
+      <w:rPr>
+        <w:rFonts w:ascii="Wingdings" w:hAnsi="Wingdings" w:hint="default"/>
+        <w:sz w:val="20"/>
+      </w:rPr>
+    </w:lvl>
+    <w:lvl w:ilvl="8" w:tentative="1">
+      <w:start w:val="1"/>
+      <w:numFmt w:val="bullet"/>
+      <w:lvlText w:val=""/>
+      <w:lvlJc w:val="left"/>
+      <w:pPr>
+        <w:tabs>
+          <w:tab w:val="num" w:pos="6480"/>
+        </w:tabs>
+        <w:ind w:left="6480" w:hanging="360"/>
+      </w:pPr>
+      <w:rPr>
+        <w:rFonts w:ascii="Wingdings" w:hAnsi="Wingdings" w:hint="default"/>
+        <w:sz w:val="20"/>
+      </w:rPr>
+    </w:lvl>
+  </w:abstractNum>
+  <w:abstractNum w:abstractNumId="2" w15:restartNumberingAfterBreak="0">
+    <w:nsid w:val="14D61864"/>
+    <w:multiLevelType w:val="hybridMultilevel"/>
+    <w:tmpl w:val="957AF6B8"/>
+    <w:lvl w:ilvl="0" w:tplc="D026F71C">
+      <w:start w:val="1"/>
+      <w:numFmt w:val="bullet"/>
+      <w:lvlText w:val="-"/>
+      <w:lvlJc w:val="left"/>
+      <w:pPr>
+        <w:ind w:left="720" w:hanging="360"/>
+      </w:pPr>
+      <w:rPr>
+        <w:rFonts w:ascii="Times New Roman" w:eastAsiaTheme="minorHAnsi" w:hAnsi="Times New Roman" w:cs="Times New Roman" w:hint="default"/>
+      </w:rPr>
+    </w:lvl>
+    <w:lvl w:ilvl="1" w:tplc="08090003" w:tentative="1">
+      <w:start w:val="1"/>
+      <w:numFmt w:val="bullet"/>
+      <w:lvlText w:val="o"/>
+      <w:lvlJc w:val="left"/>
+      <w:pPr>
+        <w:ind w:left="1440" w:hanging="360"/>
+      </w:pPr>
+      <w:rPr>
+        <w:rFonts w:ascii="Courier New" w:hAnsi="Courier New" w:cs="Courier New" w:hint="default"/>
+      </w:rPr>
+    </w:lvl>
+    <w:lvl w:ilvl="2" w:tplc="08090005" w:tentative="1">
+      <w:start w:val="1"/>
+      <w:numFmt w:val="bullet"/>
+      <w:lvlText w:val=""/>
+      <w:lvlJc w:val="left"/>
+      <w:pPr>
+        <w:ind w:left="2160" w:hanging="360"/>
+      </w:pPr>
+      <w:rPr>
+        <w:rFonts w:ascii="Wingdings" w:hAnsi="Wingdings" w:hint="default"/>
+      </w:rPr>
+    </w:lvl>
+    <w:lvl w:ilvl="3" w:tplc="08090001" w:tentative="1">
+      <w:start w:val="1"/>
+      <w:numFmt w:val="bullet"/>
+      <w:lvlText w:val=""/>
+      <w:lvlJc w:val="left"/>
+      <w:pPr>
+        <w:ind w:left="2880" w:hanging="360"/>
+      </w:pPr>
+      <w:rPr>
+        <w:rFonts w:ascii="Symbol" w:hAnsi="Symbol" w:hint="default"/>
+      </w:rPr>
+    </w:lvl>
+    <w:lvl w:ilvl="4" w:tplc="08090003" w:tentative="1">
+      <w:start w:val="1"/>
+      <w:numFmt w:val="bullet"/>
+      <w:lvlText w:val="o"/>
+      <w:lvlJc w:val="left"/>
+      <w:pPr>
+        <w:ind w:left="3600" w:hanging="360"/>
+      </w:pPr>
+      <w:rPr>
+        <w:rFonts w:ascii="Courier New" w:hAnsi="Courier New" w:cs="Courier New" w:hint="default"/>
+      </w:rPr>
+    </w:lvl>
+    <w:lvl w:ilvl="5" w:tplc="08090005" w:tentative="1">
+      <w:start w:val="1"/>
+      <w:numFmt w:val="bullet"/>
+      <w:lvlText w:val=""/>
+      <w:lvlJc w:val="left"/>
+      <w:pPr>
+        <w:ind w:left="4320" w:hanging="360"/>
+      </w:pPr>
+      <w:rPr>
+        <w:rFonts w:ascii="Wingdings" w:hAnsi="Wingdings" w:hint="default"/>
+      </w:rPr>
+    </w:lvl>
+    <w:lvl w:ilvl="6" w:tplc="08090001" w:tentative="1">
+      <w:start w:val="1"/>
+      <w:numFmt w:val="bullet"/>
+      <w:lvlText w:val=""/>
+      <w:lvlJc w:val="left"/>
+      <w:pPr>
+        <w:ind w:left="5040" w:hanging="360"/>
+      </w:pPr>
+      <w:rPr>
+        <w:rFonts w:ascii="Symbol" w:hAnsi="Symbol" w:hint="default"/>
+      </w:rPr>
+    </w:lvl>
+    <w:lvl w:ilvl="7" w:tplc="08090003" w:tentative="1">
+      <w:start w:val="1"/>
+      <w:numFmt w:val="bullet"/>
+      <w:lvlText w:val="o"/>
+      <w:lvlJc w:val="left"/>
+      <w:pPr>
+        <w:ind w:left="5760" w:hanging="360"/>
+      </w:pPr>
+      <w:rPr>
+        <w:rFonts w:ascii="Courier New" w:hAnsi="Courier New" w:cs="Courier New" w:hint="default"/>
+      </w:rPr>
+    </w:lvl>
+    <w:lvl w:ilvl="8" w:tplc="08090005" w:tentative="1">
+      <w:start w:val="1"/>
+      <w:numFmt w:val="bullet"/>
+      <w:lvlText w:val=""/>
+      <w:lvlJc w:val="left"/>
+      <w:pPr>
+        <w:ind w:left="6480" w:hanging="360"/>
+      </w:pPr>
+      <w:rPr>
+        <w:rFonts w:ascii="Wingdings" w:hAnsi="Wingdings" w:hint="default"/>
+      </w:rPr>
+    </w:lvl>
+  </w:abstractNum>
+  <w:abstractNum w:abstractNumId="3" w15:restartNumberingAfterBreak="0">
+    <w:nsid w:val="239B213F"/>
+    <w:multiLevelType w:val="multilevel"/>
+    <w:tmpl w:val="70F2539A"/>
+    <w:lvl w:ilvl="0">
+      <w:start w:val="1"/>
+      <w:numFmt w:val="bullet"/>
+      <w:lvlText w:val=""/>
+      <w:lvlJc w:val="left"/>
+      <w:pPr>
+        <w:tabs>
+          <w:tab w:val="num" w:pos="720"/>
+        </w:tabs>
+        <w:ind w:left="720" w:hanging="360"/>
+      </w:pPr>
+      <w:rPr>
+        <w:rFonts w:ascii="Symbol" w:hAnsi="Symbol" w:hint="default"/>
+        <w:sz w:val="20"/>
+      </w:rPr>
+    </w:lvl>
+    <w:lvl w:ilvl="1" w:tentative="1">
+      <w:start w:val="1"/>
+      <w:numFmt w:val="bullet"/>
+      <w:lvlText w:val="o"/>
+      <w:lvlJc w:val="left"/>
+      <w:pPr>
+        <w:tabs>
+          <w:tab w:val="num" w:pos="1440"/>
+        </w:tabs>
+        <w:ind w:left="1440" w:hanging="360"/>
+      </w:pPr>
+      <w:rPr>
+        <w:rFonts w:ascii="Courier New" w:hAnsi="Courier New" w:hint="default"/>
+        <w:sz w:val="20"/>
+      </w:rPr>
+    </w:lvl>
+    <w:lvl w:ilvl="2" w:tentative="1">
+      <w:start w:val="1"/>
+      <w:numFmt w:val="bullet"/>
+      <w:lvlText w:val=""/>
+      <w:lvlJc w:val="left"/>
+      <w:pPr>
+        <w:tabs>
+          <w:tab w:val="num" w:pos="2160"/>
+        </w:tabs>
+        <w:ind w:left="2160" w:hanging="360"/>
+      </w:pPr>
+      <w:rPr>
+        <w:rFonts w:ascii="Wingdings" w:hAnsi="Wingdings" w:hint="default"/>
+        <w:sz w:val="20"/>
+      </w:rPr>
+    </w:lvl>
+    <w:lvl w:ilvl="3" w:tentative="1">
+      <w:start w:val="1"/>
+      <w:numFmt w:val="bullet"/>
+      <w:lvlText w:val=""/>
+      <w:lvlJc w:val="left"/>
+      <w:pPr>
+        <w:tabs>
+          <w:tab w:val="num" w:pos="2880"/>
+        </w:tabs>
+        <w:ind w:left="2880" w:hanging="360"/>
+      </w:pPr>
+      <w:rPr>
+        <w:rFonts w:ascii="Wingdings" w:hAnsi="Wingdings" w:hint="default"/>
+        <w:sz w:val="20"/>
+      </w:rPr>
+    </w:lvl>
+    <w:lvl w:ilvl="4" w:tentative="1">
+      <w:start w:val="1"/>
+      <w:numFmt w:val="bullet"/>
+      <w:lvlText w:val=""/>
+      <w:lvlJc w:val="left"/>
+      <w:pPr>
+        <w:tabs>
+          <w:tab w:val="num" w:pos="3600"/>
+        </w:tabs>
+        <w:ind w:left="3600" w:hanging="360"/>
+      </w:pPr>
+      <w:rPr>
+        <w:rFonts w:ascii="Wingdings" w:hAnsi="Wingdings" w:hint="default"/>
+        <w:sz w:val="20"/>
+      </w:rPr>
+    </w:lvl>
+    <w:lvl w:ilvl="5" w:tentative="1">
+      <w:start w:val="1"/>
+      <w:numFmt w:val="bullet"/>
+      <w:lvlText w:val=""/>
+      <w:lvlJc w:val="left"/>
+      <w:pPr>
+        <w:tabs>
+          <w:tab w:val="num" w:pos="4320"/>
+        </w:tabs>
+        <w:ind w:left="4320" w:hanging="360"/>
+      </w:pPr>
+      <w:rPr>
+        <w:rFonts w:ascii="Wingdings" w:hAnsi="Wingdings" w:hint="default"/>
+        <w:sz w:val="20"/>
+      </w:rPr>
+    </w:lvl>
+    <w:lvl w:ilvl="6" w:tentative="1">
+      <w:start w:val="1"/>
+      <w:numFmt w:val="bullet"/>
+      <w:lvlText w:val=""/>
+      <w:lvlJc w:val="left"/>
+      <w:pPr>
+        <w:tabs>
+          <w:tab w:val="num" w:pos="5040"/>
+        </w:tabs>
+        <w:ind w:left="5040" w:hanging="360"/>
+      </w:pPr>
+      <w:rPr>
+        <w:rFonts w:ascii="Wingdings" w:hAnsi="Wingdings" w:hint="default"/>
+        <w:sz w:val="20"/>
+      </w:rPr>
+    </w:lvl>
+    <w:lvl w:ilvl="7" w:tentative="1">
+      <w:start w:val="1"/>
+      <w:numFmt w:val="bullet"/>
+      <w:lvlText w:val=""/>
+      <w:lvlJc w:val="left"/>
+      <w:pPr>
+        <w:tabs>
+          <w:tab w:val="num" w:pos="5760"/>
+        </w:tabs>
+        <w:ind w:left="5760" w:hanging="360"/>
+      </w:pPr>
+      <w:rPr>
+        <w:rFonts w:ascii="Wingdings" w:hAnsi="Wingdings" w:hint="default"/>
+        <w:sz w:val="20"/>
+      </w:rPr>
+    </w:lvl>
+    <w:lvl w:ilvl="8" w:tentative="1">
+      <w:start w:val="1"/>
+      <w:numFmt w:val="bullet"/>
+      <w:lvlText w:val=""/>
+      <w:lvlJc w:val="left"/>
+      <w:pPr>
+        <w:tabs>
+          <w:tab w:val="num" w:pos="6480"/>
+        </w:tabs>
+        <w:ind w:left="6480" w:hanging="360"/>
+      </w:pPr>
+      <w:rPr>
+        <w:rFonts w:ascii="Wingdings" w:hAnsi="Wingdings" w:hint="default"/>
+        <w:sz w:val="20"/>
+      </w:rPr>
+    </w:lvl>
+  </w:abstractNum>
+  <w:abstractNum w:abstractNumId="4" w15:restartNumberingAfterBreak="0">
+    <w:nsid w:val="436F2C7A"/>
+    <w:multiLevelType w:val="multilevel"/>
+    <w:tmpl w:val="F5009714"/>
+    <w:lvl w:ilvl="0">
+      <w:start w:val="1"/>
+      <w:numFmt w:val="bullet"/>
+      <w:lvlText w:val=""/>
+      <w:lvlJc w:val="left"/>
+      <w:pPr>
+        <w:tabs>
+          <w:tab w:val="num" w:pos="720"/>
+        </w:tabs>
+        <w:ind w:left="720" w:hanging="360"/>
+      </w:pPr>
+      <w:rPr>
+        <w:rFonts w:ascii="Symbol" w:hAnsi="Symbol" w:hint="default"/>
+        <w:sz w:val="20"/>
+      </w:rPr>
+    </w:lvl>
+    <w:lvl w:ilvl="1">
+      <w:start w:val="1"/>
+      <w:numFmt w:val="bullet"/>
+      <w:lvlText w:val="o"/>
+      <w:lvlJc w:val="left"/>
+      <w:pPr>
+        <w:tabs>
+          <w:tab w:val="num" w:pos="1440"/>
+        </w:tabs>
+        <w:ind w:left="1440" w:hanging="360"/>
+      </w:pPr>
+      <w:rPr>
+        <w:rFonts w:ascii="Courier New" w:hAnsi="Courier New" w:hint="default"/>
+        <w:sz w:val="20"/>
+      </w:rPr>
+    </w:lvl>
+    <w:lvl w:ilvl="2" w:tentative="1">
+      <w:start w:val="1"/>
+      <w:numFmt w:val="bullet"/>
+      <w:lvlText w:val=""/>
+      <w:lvlJc w:val="left"/>
+      <w:pPr>
+        <w:tabs>
+          <w:tab w:val="num" w:pos="2160"/>
+        </w:tabs>
+        <w:ind w:left="2160" w:hanging="360"/>
+      </w:pPr>
+      <w:rPr>
+        <w:rFonts w:ascii="Wingdings" w:hAnsi="Wingdings" w:hint="default"/>
+        <w:sz w:val="20"/>
+      </w:rPr>
+    </w:lvl>
+    <w:lvl w:ilvl="3" w:tentative="1">
+      <w:start w:val="1"/>
+      <w:numFmt w:val="bullet"/>
+      <w:lvlText w:val=""/>
+      <w:lvlJc w:val="left"/>
+      <w:pPr>
+        <w:tabs>
+          <w:tab w:val="num" w:pos="2880"/>
+        </w:tabs>
+        <w:ind w:left="2880" w:hanging="360"/>
+      </w:pPr>
+      <w:rPr>
+        <w:rFonts w:ascii="Wingdings" w:hAnsi="Wingdings" w:hint="default"/>
+        <w:sz w:val="20"/>
+      </w:rPr>
+    </w:lvl>
+    <w:lvl w:ilvl="4" w:tentative="1">
+      <w:start w:val="1"/>
+      <w:numFmt w:val="bullet"/>
+      <w:lvlText w:val=""/>
+      <w:lvlJc w:val="left"/>
+      <w:pPr>
+        <w:tabs>
+          <w:tab w:val="num" w:pos="3600"/>
+        </w:tabs>
+        <w:ind w:left="3600" w:hanging="360"/>
+      </w:pPr>
+      <w:rPr>
+        <w:rFonts w:ascii="Wingdings" w:hAnsi="Wingdings" w:hint="default"/>
+        <w:sz w:val="20"/>
+      </w:rPr>
+    </w:lvl>
+    <w:lvl w:ilvl="5" w:tentative="1">
+      <w:start w:val="1"/>
+      <w:numFmt w:val="bullet"/>
+      <w:lvlText w:val=""/>
+      <w:lvlJc w:val="left"/>
+      <w:pPr>
+        <w:tabs>
+          <w:tab w:val="num" w:pos="4320"/>
+        </w:tabs>
+        <w:ind w:left="4320" w:hanging="360"/>
+      </w:pPr>
+      <w:rPr>
+        <w:rFonts w:ascii="Wingdings" w:hAnsi="Wingdings" w:hint="default"/>
+        <w:sz w:val="20"/>
+      </w:rPr>
+    </w:lvl>
+    <w:lvl w:ilvl="6" w:tentative="1">
+      <w:start w:val="1"/>
+      <w:numFmt w:val="bullet"/>
+      <w:lvlText w:val=""/>
+      <w:lvlJc w:val="left"/>
+      <w:pPr>
+        <w:tabs>
+          <w:tab w:val="num" w:pos="5040"/>
+        </w:tabs>
+        <w:ind w:left="5040" w:hanging="360"/>
+      </w:pPr>
+      <w:rPr>
+        <w:rFonts w:ascii="Wingdings" w:hAnsi="Wingdings" w:hint="default"/>
+        <w:sz w:val="20"/>
+      </w:rPr>
+    </w:lvl>
+    <w:lvl w:ilvl="7" w:tentative="1">
+      <w:start w:val="1"/>
+      <w:numFmt w:val="bullet"/>
+      <w:lvlText w:val=""/>
+      <w:lvlJc w:val="left"/>
+      <w:pPr>
+        <w:tabs>
+          <w:tab w:val="num" w:pos="5760"/>
+        </w:tabs>
+        <w:ind w:left="5760" w:hanging="360"/>
+      </w:pPr>
+      <w:rPr>
+        <w:rFonts w:ascii="Wingdings" w:hAnsi="Wingdings" w:hint="default"/>
+        <w:sz w:val="20"/>
+      </w:rPr>
+    </w:lvl>
+    <w:lvl w:ilvl="8" w:tentative="1">
+      <w:start w:val="1"/>
+      <w:numFmt w:val="bullet"/>
+      <w:lvlText w:val=""/>
+      <w:lvlJc w:val="left"/>
+      <w:pPr>
+        <w:tabs>
+          <w:tab w:val="num" w:pos="6480"/>
+        </w:tabs>
+        <w:ind w:left="6480" w:hanging="360"/>
+      </w:pPr>
+      <w:rPr>
+        <w:rFonts w:ascii="Wingdings" w:hAnsi="Wingdings" w:hint="default"/>
+        <w:sz w:val="20"/>
+      </w:rPr>
+    </w:lvl>
+  </w:abstractNum>
+  <w:abstractNum w:abstractNumId="5" w15:restartNumberingAfterBreak="0">
+    <w:nsid w:val="45C43436"/>
+    <w:multiLevelType w:val="multilevel"/>
+    <w:tmpl w:val="84DEAEA4"/>
+    <w:lvl w:ilvl="0">
+      <w:start w:val="1"/>
+      <w:numFmt w:val="bullet"/>
+      <w:lvlText w:val=""/>
+      <w:lvlJc w:val="left"/>
+      <w:pPr>
+        <w:tabs>
+          <w:tab w:val="num" w:pos="720"/>
+        </w:tabs>
+        <w:ind w:left="720" w:hanging="360"/>
+      </w:pPr>
+      <w:rPr>
+        <w:rFonts w:ascii="Symbol" w:hAnsi="Symbol" w:hint="default"/>
+        <w:sz w:val="20"/>
+      </w:rPr>
+    </w:lvl>
+    <w:lvl w:ilvl="1" w:tentative="1">
+      <w:start w:val="1"/>
+      <w:numFmt w:val="bullet"/>
+      <w:lvlText w:val="o"/>
+      <w:lvlJc w:val="left"/>
+      <w:pPr>
+        <w:tabs>
+          <w:tab w:val="num" w:pos="1440"/>
+        </w:tabs>
+        <w:ind w:left="1440" w:hanging="360"/>
+      </w:pPr>
+      <w:rPr>
+        <w:rFonts w:ascii="Courier New" w:hAnsi="Courier New" w:hint="default"/>
+        <w:sz w:val="20"/>
+      </w:rPr>
+    </w:lvl>
+    <w:lvl w:ilvl="2" w:tentative="1">
+      <w:start w:val="1"/>
+      <w:numFmt w:val="bullet"/>
+      <w:lvlText w:val=""/>
+      <w:lvlJc w:val="left"/>
+      <w:pPr>
+        <w:tabs>
+          <w:tab w:val="num" w:pos="2160"/>
+        </w:tabs>
+        <w:ind w:left="2160" w:hanging="360"/>
+      </w:pPr>
+      <w:rPr>
+        <w:rFonts w:ascii="Wingdings" w:hAnsi="Wingdings" w:hint="default"/>
+        <w:sz w:val="20"/>
+      </w:rPr>
+    </w:lvl>
+    <w:lvl w:ilvl="3" w:tentative="1">
+      <w:start w:val="1"/>
+      <w:numFmt w:val="bullet"/>
+      <w:lvlText w:val=""/>
+      <w:lvlJc w:val="left"/>
+      <w:pPr>
+        <w:tabs>
+          <w:tab w:val="num" w:pos="2880"/>
+        </w:tabs>
+        <w:ind w:left="2880" w:hanging="360"/>
+      </w:pPr>
+      <w:rPr>
+        <w:rFonts w:ascii="Wingdings" w:hAnsi="Wingdings" w:hint="default"/>
+        <w:sz w:val="20"/>
+      </w:rPr>
+    </w:lvl>
+    <w:lvl w:ilvl="4" w:tentative="1">
+      <w:start w:val="1"/>
+      <w:numFmt w:val="bullet"/>
+      <w:lvlText w:val=""/>
+      <w:lvlJc w:val="left"/>
+      <w:pPr>
+        <w:tabs>
+          <w:tab w:val="num" w:pos="3600"/>
+        </w:tabs>
+        <w:ind w:left="3600" w:hanging="360"/>
+      </w:pPr>
+      <w:rPr>
+        <w:rFonts w:ascii="Wingdings" w:hAnsi="Wingdings" w:hint="default"/>
+        <w:sz w:val="20"/>
+      </w:rPr>
+    </w:lvl>
+    <w:lvl w:ilvl="5" w:tentative="1">
+      <w:start w:val="1"/>
+      <w:numFmt w:val="bullet"/>
+      <w:lvlText w:val=""/>
+      <w:lvlJc w:val="left"/>
+      <w:pPr>
+        <w:tabs>
+          <w:tab w:val="num" w:pos="4320"/>
+        </w:tabs>
+        <w:ind w:left="4320" w:hanging="360"/>
+      </w:pPr>
+      <w:rPr>
+        <w:rFonts w:ascii="Wingdings" w:hAnsi="Wingdings" w:hint="default"/>
+        <w:sz w:val="20"/>
+      </w:rPr>
+    </w:lvl>
+    <w:lvl w:ilvl="6" w:tentative="1">
+      <w:start w:val="1"/>
+      <w:numFmt w:val="bullet"/>
+      <w:lvlText w:val=""/>
+      <w:lvlJc w:val="left"/>
+      <w:pPr>
+        <w:tabs>
+          <w:tab w:val="num" w:pos="5040"/>
+        </w:tabs>
+        <w:ind w:left="5040" w:hanging="360"/>
+      </w:pPr>
+      <w:rPr>
+        <w:rFonts w:ascii="Wingdings" w:hAnsi="Wingdings" w:hint="default"/>
+        <w:sz w:val="20"/>
+      </w:rPr>
+    </w:lvl>
+    <w:lvl w:ilvl="7" w:tentative="1">
+      <w:start w:val="1"/>
+      <w:numFmt w:val="bullet"/>
+      <w:lvlText w:val=""/>
+      <w:lvlJc w:val="left"/>
+      <w:pPr>
+        <w:tabs>
+          <w:tab w:val="num" w:pos="5760"/>
+        </w:tabs>
+        <w:ind w:left="5760" w:hanging="360"/>
+      </w:pPr>
+      <w:rPr>
+        <w:rFonts w:ascii="Wingdings" w:hAnsi="Wingdings" w:hint="default"/>
+        <w:sz w:val="20"/>
+      </w:rPr>
+    </w:lvl>
+    <w:lvl w:ilvl="8" w:tentative="1">
+      <w:start w:val="1"/>
+      <w:numFmt w:val="bullet"/>
+      <w:lvlText w:val=""/>
+      <w:lvlJc w:val="left"/>
+      <w:pPr>
+        <w:tabs>
+          <w:tab w:val="num" w:pos="6480"/>
+        </w:tabs>
+        <w:ind w:left="6480" w:hanging="360"/>
+      </w:pPr>
+      <w:rPr>
+        <w:rFonts w:ascii="Wingdings" w:hAnsi="Wingdings" w:hint="default"/>
+        <w:sz w:val="20"/>
+      </w:rPr>
+    </w:lvl>
+  </w:abstractNum>
+  <w:abstractNum w:abstractNumId="6" w15:restartNumberingAfterBreak="0">
+    <w:nsid w:val="5C8D5D06"/>
+    <w:multiLevelType w:val="multilevel"/>
+    <w:tmpl w:val="DB225E82"/>
+    <w:lvl w:ilvl="0">
+      <w:start w:val="1"/>
+      <w:numFmt w:val="bullet"/>
+      <w:lvlText w:val=""/>
+      <w:lvlJc w:val="left"/>
+      <w:pPr>
+        <w:tabs>
+          <w:tab w:val="num" w:pos="720"/>
+        </w:tabs>
+        <w:ind w:left="720" w:hanging="360"/>
+      </w:pPr>
+      <w:rPr>
+        <w:rFonts w:ascii="Symbol" w:hAnsi="Symbol" w:hint="default"/>
+        <w:sz w:val="20"/>
+      </w:rPr>
+    </w:lvl>
+    <w:lvl w:ilvl="1" w:tentative="1">
+      <w:start w:val="1"/>
+      <w:numFmt w:val="bullet"/>
+      <w:lvlText w:val="o"/>
+      <w:lvlJc w:val="left"/>
+      <w:pPr>
+        <w:tabs>
+          <w:tab w:val="num" w:pos="1440"/>
+        </w:tabs>
+        <w:ind w:left="1440" w:hanging="360"/>
+      </w:pPr>
+      <w:rPr>
+        <w:rFonts w:ascii="Courier New" w:hAnsi="Courier New" w:hint="default"/>
+        <w:sz w:val="20"/>
+      </w:rPr>
+    </w:lvl>
+    <w:lvl w:ilvl="2" w:tentative="1">
+      <w:start w:val="1"/>
+      <w:numFmt w:val="bullet"/>
+      <w:lvlText w:val=""/>
+      <w:lvlJc w:val="left"/>
+      <w:pPr>
+        <w:tabs>
+          <w:tab w:val="num" w:pos="2160"/>
+        </w:tabs>
+        <w:ind w:left="2160" w:hanging="360"/>
+      </w:pPr>
+      <w:rPr>
+        <w:rFonts w:ascii="Wingdings" w:hAnsi="Wingdings" w:hint="default"/>
+        <w:sz w:val="20"/>
+      </w:rPr>
+    </w:lvl>
+    <w:lvl w:ilvl="3" w:tentative="1">
+      <w:start w:val="1"/>
+      <w:numFmt w:val="bullet"/>
+      <w:lvlText w:val=""/>
+      <w:lvlJc w:val="left"/>
+      <w:pPr>
+        <w:tabs>
+          <w:tab w:val="num" w:pos="2880"/>
+        </w:tabs>
+        <w:ind w:left="2880" w:hanging="360"/>
+      </w:pPr>
+      <w:rPr>
+        <w:rFonts w:ascii="Wingdings" w:hAnsi="Wingdings" w:hint="default"/>
+        <w:sz w:val="20"/>
+      </w:rPr>
+    </w:lvl>
+    <w:lvl w:ilvl="4" w:tentative="1">
+      <w:start w:val="1"/>
+      <w:numFmt w:val="bullet"/>
+      <w:lvlText w:val=""/>
+      <w:lvlJc w:val="left"/>
+      <w:pPr>
+        <w:tabs>
+          <w:tab w:val="num" w:pos="3600"/>
+        </w:tabs>
+        <w:ind w:left="3600" w:hanging="360"/>
+      </w:pPr>
+      <w:rPr>
+        <w:rFonts w:ascii="Wingdings" w:hAnsi="Wingdings" w:hint="default"/>
+        <w:sz w:val="20"/>
+      </w:rPr>
+    </w:lvl>
+    <w:lvl w:ilvl="5" w:tentative="1">
+      <w:start w:val="1"/>
+      <w:numFmt w:val="bullet"/>
+      <w:lvlText w:val=""/>
+      <w:lvlJc w:val="left"/>
+      <w:pPr>
+        <w:tabs>
+          <w:tab w:val="num" w:pos="4320"/>
+        </w:tabs>
+        <w:ind w:left="4320" w:hanging="360"/>
+      </w:pPr>
+      <w:rPr>
+        <w:rFonts w:ascii="Wingdings" w:hAnsi="Wingdings" w:hint="default"/>
+        <w:sz w:val="20"/>
+      </w:rPr>
+    </w:lvl>
+    <w:lvl w:ilvl="6" w:tentative="1">
+      <w:start w:val="1"/>
+      <w:numFmt w:val="bullet"/>
+      <w:lvlText w:val=""/>
+      <w:lvlJc w:val="left"/>
+      <w:pPr>
+        <w:tabs>
+          <w:tab w:val="num" w:pos="5040"/>
+        </w:tabs>
+        <w:ind w:left="5040" w:hanging="360"/>
+      </w:pPr>
+      <w:rPr>
+        <w:rFonts w:ascii="Wingdings" w:hAnsi="Wingdings" w:hint="default"/>
+        <w:sz w:val="20"/>
+      </w:rPr>
+    </w:lvl>
+    <w:lvl w:ilvl="7" w:tentative="1">
+      <w:start w:val="1"/>
+      <w:numFmt w:val="bullet"/>
+      <w:lvlText w:val=""/>
+      <w:lvlJc w:val="left"/>
+      <w:pPr>
+        <w:tabs>
+          <w:tab w:val="num" w:pos="5760"/>
+        </w:tabs>
+        <w:ind w:left="5760" w:hanging="360"/>
+      </w:pPr>
+      <w:rPr>
+        <w:rFonts w:ascii="Wingdings" w:hAnsi="Wingdings" w:hint="default"/>
+        <w:sz w:val="20"/>
+      </w:rPr>
+    </w:lvl>
+    <w:lvl w:ilvl="8" w:tentative="1">
+      <w:start w:val="1"/>
+      <w:numFmt w:val="bullet"/>
+      <w:lvlText w:val=""/>
+      <w:lvlJc w:val="left"/>
+      <w:pPr>
+        <w:tabs>
+          <w:tab w:val="num" w:pos="6480"/>
+        </w:tabs>
+        <w:ind w:left="6480" w:hanging="360"/>
+      </w:pPr>
+      <w:rPr>
+        <w:rFonts w:ascii="Wingdings" w:hAnsi="Wingdings" w:hint="default"/>
+        <w:sz w:val="20"/>
+      </w:rPr>
+    </w:lvl>
+  </w:abstractNum>
+  <w:abstractNum w:abstractNumId="7" w15:restartNumberingAfterBreak="0">
+    <w:nsid w:val="704B3717"/>
+    <w:multiLevelType w:val="multilevel"/>
+    <w:tmpl w:val="72B2A9D6"/>
+    <w:lvl w:ilvl="0">
+      <w:start w:val="1"/>
+      <w:numFmt w:val="bullet"/>
+      <w:lvlText w:val=""/>
+      <w:lvlJc w:val="left"/>
+      <w:pPr>
+        <w:tabs>
+          <w:tab w:val="num" w:pos="720"/>
+        </w:tabs>
+        <w:ind w:left="720" w:hanging="360"/>
+      </w:pPr>
+      <w:rPr>
+        <w:rFonts w:ascii="Symbol" w:hAnsi="Symbol" w:hint="default"/>
+        <w:sz w:val="20"/>
+      </w:rPr>
+    </w:lvl>
+    <w:lvl w:ilvl="1" w:tentative="1">
+      <w:start w:val="1"/>
+      <w:numFmt w:val="bullet"/>
+      <w:lvlText w:val="o"/>
+      <w:lvlJc w:val="left"/>
+      <w:pPr>
+        <w:tabs>
+          <w:tab w:val="num" w:pos="1440"/>
+        </w:tabs>
+        <w:ind w:left="1440" w:hanging="360"/>
+      </w:pPr>
+      <w:rPr>
+        <w:rFonts w:ascii="Courier New" w:hAnsi="Courier New" w:hint="default"/>
+        <w:sz w:val="20"/>
+      </w:rPr>
+    </w:lvl>
+    <w:lvl w:ilvl="2" w:tentative="1">
+      <w:start w:val="1"/>
+      <w:numFmt w:val="bullet"/>
+      <w:lvlText w:val=""/>
+      <w:lvlJc w:val="left"/>
+      <w:pPr>
+        <w:tabs>
+          <w:tab w:val="num" w:pos="2160"/>
+        </w:tabs>
+        <w:ind w:left="2160" w:hanging="360"/>
+      </w:pPr>
+      <w:rPr>
+        <w:rFonts w:ascii="Wingdings" w:hAnsi="Wingdings" w:hint="default"/>
+        <w:sz w:val="20"/>
+      </w:rPr>
+    </w:lvl>
+    <w:lvl w:ilvl="3" w:tentative="1">
+      <w:start w:val="1"/>
+      <w:numFmt w:val="bullet"/>
+      <w:lvlText w:val=""/>
+      <w:lvlJc w:val="left"/>
+      <w:pPr>
+        <w:tabs>
+          <w:tab w:val="num" w:pos="2880"/>
+        </w:tabs>
+        <w:ind w:left="2880" w:hanging="360"/>
+      </w:pPr>
+      <w:rPr>
+        <w:rFonts w:ascii="Wingdings" w:hAnsi="Wingdings" w:hint="default"/>
+        <w:sz w:val="20"/>
+      </w:rPr>
+    </w:lvl>
+    <w:lvl w:ilvl="4" w:tentative="1">
+      <w:start w:val="1"/>
+      <w:numFmt w:val="bullet"/>
+      <w:lvlText w:val=""/>
+      <w:lvlJc w:val="left"/>
+      <w:pPr>
+        <w:tabs>
+          <w:tab w:val="num" w:pos="3600"/>
+        </w:tabs>
+        <w:ind w:left="3600" w:hanging="360"/>
+      </w:pPr>
+      <w:rPr>
+        <w:rFonts w:ascii="Wingdings" w:hAnsi="Wingdings" w:hint="default"/>
+        <w:sz w:val="20"/>
+      </w:rPr>
+    </w:lvl>
+    <w:lvl w:ilvl="5" w:tentative="1">
+      <w:start w:val="1"/>
+      <w:numFmt w:val="bullet"/>
+      <w:lvlText w:val=""/>
+      <w:lvlJc w:val="left"/>
+      <w:pPr>
+        <w:tabs>
+          <w:tab w:val="num" w:pos="4320"/>
+        </w:tabs>
+        <w:ind w:left="4320" w:hanging="360"/>
+      </w:pPr>
+      <w:rPr>
+        <w:rFonts w:ascii="Wingdings" w:hAnsi="Wingdings" w:hint="default"/>
+        <w:sz w:val="20"/>
+      </w:rPr>
+    </w:lvl>
+    <w:lvl w:ilvl="6" w:tentative="1">
+      <w:start w:val="1"/>
+      <w:numFmt w:val="bullet"/>
+      <w:lvlText w:val=""/>
+      <w:lvlJc w:val="left"/>
+      <w:pPr>
+        <w:tabs>
+          <w:tab w:val="num" w:pos="5040"/>
+        </w:tabs>
+        <w:ind w:left="5040" w:hanging="360"/>
+      </w:pPr>
+      <w:rPr>
+        <w:rFonts w:ascii="Wingdings" w:hAnsi="Wingdings" w:hint="default"/>
+        <w:sz w:val="20"/>
+      </w:rPr>
+    </w:lvl>
+    <w:lvl w:ilvl="7" w:tentative="1">
+      <w:start w:val="1"/>
+      <w:numFmt w:val="bullet"/>
+      <w:lvlText w:val=""/>
+      <w:lvlJc w:val="left"/>
+      <w:pPr>
+        <w:tabs>
+          <w:tab w:val="num" w:pos="5760"/>
+        </w:tabs>
+        <w:ind w:left="5760" w:hanging="360"/>
+      </w:pPr>
+      <w:rPr>
+        <w:rFonts w:ascii="Wingdings" w:hAnsi="Wingdings" w:hint="default"/>
+        <w:sz w:val="20"/>
+      </w:rPr>
+    </w:lvl>
+    <w:lvl w:ilvl="8" w:tentative="1">
+      <w:start w:val="1"/>
+      <w:numFmt w:val="bullet"/>
+      <w:lvlText w:val=""/>
+      <w:lvlJc w:val="left"/>
+      <w:pPr>
+        <w:tabs>
+          <w:tab w:val="num" w:pos="6480"/>
+        </w:tabs>
+        <w:ind w:left="6480" w:hanging="360"/>
+      </w:pPr>
+      <w:rPr>
+        <w:rFonts w:ascii="Wingdings" w:hAnsi="Wingdings" w:hint="default"/>
+        <w:sz w:val="20"/>
+      </w:rPr>
+    </w:lvl>
+  </w:abstractNum>
+  <w:abstractNum w:abstractNumId="8" w15:restartNumberingAfterBreak="0">
     <w:nsid w:val="72644792"/>
     <w:multiLevelType w:val="multilevel"/>
     <w:tmpl w:val="E01E6A28"/>
@@ -425,7 +2719,7 @@
       </w:rPr>
     </w:lvl>
   </w:abstractNum>
-  <w:abstractNum w:abstractNumId="1" w15:restartNumberingAfterBreak="0">
+  <w:abstractNum w:abstractNumId="9" w15:restartNumberingAfterBreak="0">
     <w:nsid w:val="749F54D4"/>
     <w:multiLevelType w:val="multilevel"/>
     <w:tmpl w:val="11DA2BC0"/>
@@ -575,10 +2869,34 @@
     </w:lvl>
   </w:abstractNum>
   <w:num w:numId="1" w16cid:durableId="1987785025">
+    <w:abstractNumId w:val="8"/>
+  </w:num>
+  <w:num w:numId="2" w16cid:durableId="1754857748">
+    <w:abstractNumId w:val="9"/>
+  </w:num>
+  <w:num w:numId="3" w16cid:durableId="1376462718">
+    <w:abstractNumId w:val="3"/>
+  </w:num>
+  <w:num w:numId="4" w16cid:durableId="640231618">
+    <w:abstractNumId w:val="5"/>
+  </w:num>
+  <w:num w:numId="5" w16cid:durableId="2115857428">
+    <w:abstractNumId w:val="6"/>
+  </w:num>
+  <w:num w:numId="6" w16cid:durableId="1234775267">
     <w:abstractNumId w:val="0"/>
   </w:num>
-  <w:num w:numId="2" w16cid:durableId="1754857748">
+  <w:num w:numId="7" w16cid:durableId="968315121">
+    <w:abstractNumId w:val="4"/>
+  </w:num>
+  <w:num w:numId="8" w16cid:durableId="200634418">
     <w:abstractNumId w:val="1"/>
+  </w:num>
+  <w:num w:numId="9" w16cid:durableId="283080125">
+    <w:abstractNumId w:val="7"/>
+  </w:num>
+  <w:num w:numId="10" w16cid:durableId="1458992475">
+    <w:abstractNumId w:val="2"/>
   </w:num>
 </w:numbering>
 </file>
@@ -983,7 +3301,7 @@
   <w:style w:type="paragraph" w:default="1" w:styleId="Normal">
     <w:name w:val="Normal"/>
     <w:qFormat/>
-    <w:rsid w:val="002030F3"/>
+    <w:rsid w:val="003F0916"/>
   </w:style>
   <w:style w:type="paragraph" w:styleId="Heading1">
     <w:name w:val="heading 1"/>
@@ -1496,6 +3814,41 @@
       <w:spacing w:val="5"/>
     </w:rPr>
   </w:style>
+  <w:style w:type="character" w:styleId="Hyperlink">
+    <w:name w:val="Hyperlink"/>
+    <w:basedOn w:val="DefaultParagraphFont"/>
+    <w:uiPriority w:val="99"/>
+    <w:unhideWhenUsed/>
+    <w:rsid w:val="00AB4750"/>
+    <w:rPr>
+      <w:color w:val="467886" w:themeColor="hyperlink"/>
+      <w:u w:val="single"/>
+    </w:rPr>
+  </w:style>
+  <w:style w:type="character" w:styleId="UnresolvedMention">
+    <w:name w:val="Unresolved Mention"/>
+    <w:basedOn w:val="DefaultParagraphFont"/>
+    <w:uiPriority w:val="99"/>
+    <w:semiHidden/>
+    <w:unhideWhenUsed/>
+    <w:rsid w:val="00AB4750"/>
+    <w:rPr>
+      <w:color w:val="605E5C"/>
+      <w:shd w:val="clear" w:color="auto" w:fill="E1DFDD"/>
+    </w:rPr>
+  </w:style>
+  <w:style w:type="character" w:styleId="FollowedHyperlink">
+    <w:name w:val="FollowedHyperlink"/>
+    <w:basedOn w:val="DefaultParagraphFont"/>
+    <w:uiPriority w:val="99"/>
+    <w:semiHidden/>
+    <w:unhideWhenUsed/>
+    <w:rsid w:val="00AB4750"/>
+    <w:rPr>
+      <w:color w:val="96607D" w:themeColor="followedHyperlink"/>
+      <w:u w:val="single"/>
+    </w:rPr>
+  </w:style>
 </w:styles>
 </file>
 
@@ -1792,4 +4145,16 @@
     </a:ext>
   </a:extLst>
 </a:theme>
+</file>
+
+<file path=customXml/item1.xml><?xml version="1.0" encoding="utf-8"?>
+<b:Sources xmlns:b="http://schemas.openxmlformats.org/officeDocument/2006/bibliography" xmlns="http://schemas.openxmlformats.org/officeDocument/2006/bibliography" SelectedStyle="\APASixthEditionOfficeOnline.xsl" StyleName="APA" Version="6"/>
+</file>
+
+<file path=customXml/itemProps1.xml><?xml version="1.0" encoding="utf-8"?>
+<ds:datastoreItem xmlns:ds="http://schemas.openxmlformats.org/officeDocument/2006/customXml" ds:itemID="{FE78EDEE-C0B1-420E-BE05-678F692F7A61}">
+  <ds:schemaRefs>
+    <ds:schemaRef ds:uri="http://schemas.openxmlformats.org/officeDocument/2006/bibliography"/>
+  </ds:schemaRefs>
+</ds:datastoreItem>
 </file>
</xml_diff>